<commit_message>
Update document for washing
</commit_message>
<xml_diff>
--- a/Documents/给排水/地下冲洗点位自动布置/地下冲洗点位自动布置-技术需求.docx
+++ b/Documents/给排水/地下冲洗点位自动布置/地下冲洗点位自动布置-技术需求.docx
@@ -76,6 +76,9 @@
           <w:numId w:val="1"/>
         </w:numPr>
         <w:ind w:firstLineChars="0"/>
+        <w:rPr>
+          <w:ins w:id="0" w:author="董士崇" w:date="2021-03-11T11:43:00Z"/>
+        </w:rPr>
       </w:pPr>
       <w:r>
         <w:rPr>
@@ -89,12 +92,107 @@
         </w:rPr>
         <w:t>空间</w:t>
       </w:r>
-      <w:r>
-        <w:rPr>
-          <w:rFonts w:hint="eastAsia"/>
-        </w:rPr>
-        <w:t>信息</w:t>
-      </w:r>
+      <w:del w:id="1" w:author="董士崇" w:date="2021-03-11T11:43:00Z">
+        <w:r>
+          <w:rPr>
+            <w:rFonts w:hint="eastAsia"/>
+          </w:rPr>
+          <w:delText>信息</w:delText>
+        </w:r>
+      </w:del>
+      <w:ins w:id="2" w:author="董士崇" w:date="2021-03-11T11:43:00Z">
+        <w:r>
+          <w:rPr>
+            <w:rFonts w:hint="eastAsia"/>
+          </w:rPr>
+          <w:t>（</w:t>
+        </w:r>
+      </w:ins>
+      <w:del w:id="3" w:author="董士崇" w:date="2021-03-11T11:43:00Z">
+        <w:r>
+          <w:rPr>
+            <w:rFonts w:hint="eastAsia"/>
+          </w:rPr>
+          <w:delText>（</w:delText>
+        </w:r>
+      </w:del>
+      <w:del w:id="4" w:author="董士崇" w:date="2021-03-11T11:42:00Z">
+        <w:r>
+          <w:rPr>
+            <w:rFonts w:hint="eastAsia"/>
+          </w:rPr>
+          <w:delText>停车区域，</w:delText>
+        </w:r>
+      </w:del>
+      <w:r>
+        <w:t>隔油池</w:t>
+      </w:r>
+      <w:r>
+        <w:rPr>
+          <w:rFonts w:hint="eastAsia"/>
+        </w:rPr>
+        <w:t>、</w:t>
+      </w:r>
+      <w:r>
+        <w:t>水泵房</w:t>
+      </w:r>
+      <w:r>
+        <w:rPr>
+          <w:rFonts w:hint="eastAsia"/>
+        </w:rPr>
+        <w:t>、</w:t>
+      </w:r>
+      <w:r>
+        <w:t>垃圾房</w:t>
+      </w:r>
+      <w:r>
+        <w:rPr>
+          <w:rFonts w:hint="eastAsia"/>
+        </w:rPr>
+        <w:t>等</w:t>
+      </w:r>
+      <w:r>
+        <w:rPr>
+          <w:rFonts w:hint="eastAsia"/>
+        </w:rPr>
+        <w:t>）</w:t>
+      </w:r>
+      <w:bookmarkStart w:id="5" w:name="排水设施"/>
+    </w:p>
+    <w:p>
+      <w:pPr>
+        <w:pStyle w:val="a4"/>
+        <w:numPr>
+          <w:ilvl w:val="1"/>
+          <w:numId w:val="1"/>
+        </w:numPr>
+        <w:ind w:firstLineChars="0"/>
+      </w:pPr>
+      <w:ins w:id="6" w:author="董士崇" w:date="2021-03-11T11:43:00Z">
+        <w:r>
+          <w:rPr>
+            <w:rFonts w:hint="eastAsia"/>
+          </w:rPr>
+          <w:t>停车区域</w:t>
+        </w:r>
+      </w:ins>
+    </w:p>
+    <w:p>
+      <w:pPr>
+        <w:pStyle w:val="a4"/>
+        <w:numPr>
+          <w:ilvl w:val="1"/>
+          <w:numId w:val="1"/>
+        </w:numPr>
+        <w:ind w:firstLineChars="0"/>
+        <w:rPr>
+          <w:ins w:id="7" w:author="董士崇" w:date="2021-03-11T11:02:00Z"/>
+        </w:rPr>
+      </w:pPr>
+      <w:r>
+        <w:t>排水设施</w:t>
+      </w:r>
+      <w:bookmarkEnd w:id="5"/>
       <w:r>
         <w:rPr>
           <w:rFonts w:hint="eastAsia"/>
@@ -105,28 +203,843 @@
         <w:rPr>
           <w:rFonts w:hint="eastAsia"/>
         </w:rPr>
-        <w:t>停车区域，</w:t>
-      </w:r>
-      <w:r>
-        <w:t>隔油池</w:t>
-      </w:r>
-      <w:r>
-        <w:rPr>
-          <w:rFonts w:hint="eastAsia"/>
-        </w:rPr>
-        <w:t>、</w:t>
-      </w:r>
-      <w:r>
-        <w:t>水泵房</w:t>
-      </w:r>
-      <w:r>
-        <w:rPr>
-          <w:rFonts w:hint="eastAsia"/>
-        </w:rPr>
-        <w:t>、</w:t>
-      </w:r>
-      <w:r>
-        <w:t>垃圾房</w:t>
+        <w:t>集水井</w:t>
+      </w:r>
+      <w:r>
+        <w:rPr>
+          <w:rFonts w:hint="eastAsia"/>
+        </w:rPr>
+        <w:t>，</w:t>
+      </w:r>
+      <w:r>
+        <w:rPr>
+          <w:rFonts w:hint="eastAsia"/>
+        </w:rPr>
+        <w:t>排水沟</w:t>
+      </w:r>
+      <w:r>
+        <w:rPr>
+          <w:rFonts w:hint="eastAsia"/>
+        </w:rPr>
+        <w:t>，地漏</w:t>
+      </w:r>
+      <w:r>
+        <w:rPr>
+          <w:rFonts w:hint="eastAsia"/>
+        </w:rPr>
+        <w:t>）</w:t>
+      </w:r>
+    </w:p>
+    <w:p>
+      <w:pPr>
+        <w:pStyle w:val="a4"/>
+        <w:numPr>
+          <w:ilvl w:val="2"/>
+          <w:numId w:val="1"/>
+        </w:numPr>
+        <w:ind w:firstLineChars="0"/>
+        <w:rPr>
+          <w:ins w:id="8" w:author="董士崇" w:date="2021-03-11T11:03:00Z"/>
+        </w:rPr>
+        <w:pPrChange w:id="9" w:author="董士崇" w:date="2021-03-11T11:02:00Z">
+          <w:pPr>
+            <w:pStyle w:val="a4"/>
+            <w:numPr>
+              <w:ilvl w:val="1"/>
+              <w:numId w:val="1"/>
+            </w:numPr>
+            <w:ind w:left="840" w:firstLineChars="0" w:hanging="420"/>
+          </w:pPr>
+        </w:pPrChange>
+      </w:pPr>
+      <w:ins w:id="10" w:author="董士崇" w:date="2021-03-11T11:02:00Z">
+        <w:r>
+          <w:rPr>
+            <w:rFonts w:hint="eastAsia"/>
+          </w:rPr>
+          <w:t xml:space="preserve">集水井 </w:t>
+        </w:r>
+        <w:r>
+          <w:t xml:space="preserve">– </w:t>
+        </w:r>
+      </w:ins>
+      <w:ins w:id="11" w:author="董士崇" w:date="2021-03-11T11:03:00Z">
+        <w:r>
+          <w:rPr>
+            <w:rFonts w:hint="eastAsia"/>
+          </w:rPr>
+          <w:t>矩形</w:t>
+        </w:r>
+      </w:ins>
+    </w:p>
+    <w:p>
+      <w:pPr>
+        <w:pStyle w:val="a4"/>
+        <w:numPr>
+          <w:ilvl w:val="2"/>
+          <w:numId w:val="1"/>
+        </w:numPr>
+        <w:ind w:firstLineChars="0"/>
+        <w:rPr>
+          <w:ins w:id="12" w:author="董士崇" w:date="2021-03-11T11:03:00Z"/>
+        </w:rPr>
+        <w:pPrChange w:id="13" w:author="董士崇" w:date="2021-03-11T11:02:00Z">
+          <w:pPr>
+            <w:pStyle w:val="a4"/>
+            <w:numPr>
+              <w:ilvl w:val="1"/>
+              <w:numId w:val="1"/>
+            </w:numPr>
+            <w:ind w:left="840" w:firstLineChars="0" w:hanging="420"/>
+          </w:pPr>
+        </w:pPrChange>
+      </w:pPr>
+      <w:ins w:id="14" w:author="董士崇" w:date="2021-03-11T11:03:00Z">
+        <w:r>
+          <w:rPr>
+            <w:rFonts w:hint="eastAsia"/>
+          </w:rPr>
+          <w:t xml:space="preserve">排水沟 </w:t>
+        </w:r>
+        <w:r>
+          <w:t xml:space="preserve">– </w:t>
+        </w:r>
+        <w:r>
+          <w:rPr>
+            <w:rFonts w:hint="eastAsia"/>
+          </w:rPr>
+          <w:t>线/多段线</w:t>
+        </w:r>
+      </w:ins>
+    </w:p>
+    <w:p>
+      <w:pPr>
+        <w:pStyle w:val="a4"/>
+        <w:numPr>
+          <w:ilvl w:val="2"/>
+          <w:numId w:val="1"/>
+        </w:numPr>
+        <w:ind w:firstLineChars="0"/>
+        <w:pPrChange w:id="15" w:author="董士崇" w:date="2021-03-11T11:02:00Z">
+          <w:pPr>
+            <w:pStyle w:val="a4"/>
+            <w:numPr>
+              <w:ilvl w:val="1"/>
+              <w:numId w:val="1"/>
+            </w:numPr>
+            <w:ind w:left="840" w:firstLineChars="0" w:hanging="420"/>
+          </w:pPr>
+        </w:pPrChange>
+      </w:pPr>
+      <w:ins w:id="16" w:author="董士崇" w:date="2021-03-11T11:03:00Z">
+        <w:r>
+          <w:rPr>
+            <w:rFonts w:hint="eastAsia"/>
+          </w:rPr>
+          <w:t xml:space="preserve">地漏 </w:t>
+        </w:r>
+        <w:r>
+          <w:t xml:space="preserve">– </w:t>
+        </w:r>
+        <w:r>
+          <w:rPr>
+            <w:rFonts w:hint="eastAsia"/>
+          </w:rPr>
+          <w:t>圆</w:t>
+        </w:r>
+      </w:ins>
+    </w:p>
+    <w:p>
+      <w:pPr>
+        <w:pStyle w:val="a4"/>
+        <w:numPr>
+          <w:ilvl w:val="1"/>
+          <w:numId w:val="1"/>
+        </w:numPr>
+        <w:ind w:firstLineChars="0"/>
+      </w:pPr>
+      <w:r>
+        <w:rPr>
+          <w:rFonts w:hint="eastAsia"/>
+        </w:rPr>
+        <w:t>墙</w:t>
+      </w:r>
+      <w:r>
+        <w:rPr>
+          <w:rFonts w:hint="eastAsia"/>
+        </w:rPr>
+        <w:t>/剪力墙</w:t>
+      </w:r>
+    </w:p>
+    <w:p>
+      <w:pPr>
+        <w:pStyle w:val="a4"/>
+        <w:numPr>
+          <w:ilvl w:val="1"/>
+          <w:numId w:val="1"/>
+        </w:numPr>
+        <w:ind w:firstLineChars="0"/>
+        <w:rPr>
+          <w:ins w:id="17" w:author="董士崇" w:date="2021-02-20T11:57:00Z"/>
+        </w:rPr>
+      </w:pPr>
+      <w:r>
+        <w:rPr>
+          <w:rFonts w:hint="eastAsia"/>
+        </w:rPr>
+        <w:t>柱</w:t>
+      </w:r>
+    </w:p>
+    <w:p>
+      <w:pPr>
+        <w:pStyle w:val="a4"/>
+        <w:numPr>
+          <w:ilvl w:val="1"/>
+          <w:numId w:val="1"/>
+        </w:numPr>
+        <w:ind w:firstLineChars="0"/>
+        <w:rPr>
+          <w:ins w:id="18" w:author="董士崇" w:date="2021-03-11T11:04:00Z"/>
+        </w:rPr>
+      </w:pPr>
+      <w:ins w:id="19" w:author="董士崇" w:date="2021-03-11T11:06:00Z">
+        <w:r>
+          <w:rPr>
+            <w:rFonts w:hint="eastAsia"/>
+          </w:rPr>
+          <w:t>阻挡物</w:t>
+        </w:r>
+      </w:ins>
+      <w:ins w:id="20" w:author="董士崇" w:date="2021-02-20T11:57:00Z">
+        <w:r>
+          <w:rPr>
+            <w:rFonts w:hint="eastAsia"/>
+          </w:rPr>
+          <w:t>（</w:t>
+        </w:r>
+      </w:ins>
+      <w:ins w:id="21" w:author="董士崇" w:date="2021-02-20T11:58:00Z">
+        <w:r>
+          <w:rPr>
+            <w:rFonts w:hint="eastAsia"/>
+          </w:rPr>
+          <w:t>消火栓、其他立管</w:t>
+        </w:r>
+        <w:r>
+          <w:t xml:space="preserve"> </w:t>
+        </w:r>
+        <w:r>
+          <w:t>、门</w:t>
+        </w:r>
+        <w:r>
+          <w:t>、</w:t>
+        </w:r>
+        <w:r>
+          <w:t>防火卷帘</w:t>
+        </w:r>
+      </w:ins>
+      <w:ins w:id="22" w:author="董士崇" w:date="2021-03-11T13:26:00Z">
+        <w:r>
+          <w:rPr>
+            <w:rFonts w:hint="eastAsia"/>
+          </w:rPr>
+          <w:t>门</w:t>
+        </w:r>
+      </w:ins>
+      <w:ins w:id="23" w:author="董士崇" w:date="2021-03-11T13:27:00Z">
+        <w:r>
+          <w:t>、</w:t>
+        </w:r>
+      </w:ins>
+      <w:ins w:id="24" w:author="董士崇" w:date="2021-03-11T13:26:00Z">
+        <w:r>
+          <w:rPr>
+            <w:b/>
+            <w:strike/>
+            <w:color w:val="808080" w:themeColor="background1" w:themeShade="80"/>
+            <w:rPrChange w:id="25" w:author="董士崇" w:date="2021-03-11T13:27:00Z">
+              <w:rPr>
+                <w:b/>
+                <w:color w:val="FF0000"/>
+              </w:rPr>
+            </w:rPrChange>
+          </w:rPr>
+          <w:t>人防门</w:t>
+        </w:r>
+      </w:ins>
+      <w:ins w:id="26" w:author="董士崇" w:date="2021-02-20T11:58:00Z">
+        <w:r>
+          <w:t>等</w:t>
+        </w:r>
+      </w:ins>
+      <w:ins w:id="27" w:author="董士崇" w:date="2021-02-20T11:57:00Z">
+        <w:r>
+          <w:rPr>
+            <w:rFonts w:hint="eastAsia"/>
+          </w:rPr>
+          <w:t>）</w:t>
+        </w:r>
+      </w:ins>
+    </w:p>
+    <w:p>
+      <w:pPr>
+        <w:pStyle w:val="a4"/>
+        <w:numPr>
+          <w:ilvl w:val="2"/>
+          <w:numId w:val="1"/>
+        </w:numPr>
+        <w:ind w:firstLineChars="0"/>
+        <w:rPr>
+          <w:ins w:id="28" w:author="董士崇" w:date="2021-03-11T11:04:00Z"/>
+        </w:rPr>
+        <w:pPrChange w:id="29" w:author="董士崇" w:date="2021-03-11T11:04:00Z">
+          <w:pPr>
+            <w:pStyle w:val="a4"/>
+            <w:numPr>
+              <w:ilvl w:val="1"/>
+              <w:numId w:val="1"/>
+            </w:numPr>
+            <w:ind w:left="840" w:firstLineChars="0" w:hanging="420"/>
+          </w:pPr>
+        </w:pPrChange>
+      </w:pPr>
+      <w:ins w:id="30" w:author="董士崇" w:date="2021-03-11T11:04:00Z">
+        <w:r>
+          <w:rPr>
+            <w:rFonts w:hint="eastAsia"/>
+          </w:rPr>
+          <w:t xml:space="preserve">消火栓 </w:t>
+        </w:r>
+        <w:r>
+          <w:t>–</w:t>
+        </w:r>
+        <w:r>
+          <w:t xml:space="preserve"> </w:t>
+        </w:r>
+        <w:r>
+          <w:rPr>
+            <w:rFonts w:hint="eastAsia"/>
+          </w:rPr>
+          <w:t>图块</w:t>
+        </w:r>
+      </w:ins>
+    </w:p>
+    <w:p>
+      <w:pPr>
+        <w:pStyle w:val="a4"/>
+        <w:numPr>
+          <w:ilvl w:val="2"/>
+          <w:numId w:val="1"/>
+        </w:numPr>
+        <w:ind w:firstLineChars="0"/>
+        <w:rPr>
+          <w:ins w:id="31" w:author="董士崇" w:date="2021-03-11T11:05:00Z"/>
+        </w:rPr>
+        <w:pPrChange w:id="32" w:author="董士崇" w:date="2021-03-11T11:04:00Z">
+          <w:pPr>
+            <w:pStyle w:val="a4"/>
+            <w:numPr>
+              <w:ilvl w:val="1"/>
+              <w:numId w:val="1"/>
+            </w:numPr>
+            <w:ind w:left="840" w:firstLineChars="0" w:hanging="420"/>
+          </w:pPr>
+        </w:pPrChange>
+      </w:pPr>
+      <w:ins w:id="33" w:author="董士崇" w:date="2021-03-11T11:04:00Z">
+        <w:r>
+          <w:rPr>
+            <w:rFonts w:hint="eastAsia"/>
+          </w:rPr>
+          <w:t>其他</w:t>
+        </w:r>
+      </w:ins>
+      <w:ins w:id="34" w:author="董士崇" w:date="2021-03-11T11:05:00Z">
+        <w:r>
+          <w:rPr>
+            <w:rFonts w:hint="eastAsia"/>
+          </w:rPr>
+          <w:t xml:space="preserve">立管 </w:t>
+        </w:r>
+        <w:r>
+          <w:t xml:space="preserve">– </w:t>
+        </w:r>
+        <w:r>
+          <w:rPr>
+            <w:rFonts w:hint="eastAsia"/>
+          </w:rPr>
+          <w:t>图块</w:t>
+        </w:r>
+      </w:ins>
+      <w:ins w:id="35" w:author="董士崇" w:date="2021-03-11T11:37:00Z">
+        <w:r>
+          <w:rPr>
+            <w:rFonts w:hint="eastAsia"/>
+          </w:rPr>
+          <w:t>（</w:t>
+        </w:r>
+      </w:ins>
+      <w:ins w:id="36" w:author="董士崇" w:date="2021-03-11T11:38:00Z">
+        <w:r>
+          <w:rPr>
+            <w:rFonts w:hint="eastAsia"/>
+          </w:rPr>
+          <w:t>或者圆</w:t>
+        </w:r>
+      </w:ins>
+      <w:ins w:id="37" w:author="董士崇" w:date="2021-03-11T11:37:00Z">
+        <w:r>
+          <w:rPr>
+            <w:rFonts w:hint="eastAsia"/>
+          </w:rPr>
+          <w:t>）</w:t>
+        </w:r>
+      </w:ins>
+    </w:p>
+    <w:p>
+      <w:pPr>
+        <w:pStyle w:val="a4"/>
+        <w:numPr>
+          <w:ilvl w:val="2"/>
+          <w:numId w:val="1"/>
+        </w:numPr>
+        <w:ind w:firstLineChars="0"/>
+        <w:rPr>
+          <w:ins w:id="38" w:author="董士崇" w:date="2021-03-11T13:27:00Z"/>
+        </w:rPr>
+        <w:pPrChange w:id="39" w:author="董士崇" w:date="2021-03-11T11:04:00Z">
+          <w:pPr>
+            <w:pStyle w:val="a4"/>
+            <w:numPr>
+              <w:ilvl w:val="1"/>
+              <w:numId w:val="1"/>
+            </w:numPr>
+            <w:ind w:left="840" w:firstLineChars="0" w:hanging="420"/>
+          </w:pPr>
+        </w:pPrChange>
+      </w:pPr>
+      <w:ins w:id="40" w:author="董士崇" w:date="2021-03-11T11:05:00Z">
+        <w:r>
+          <w:rPr>
+            <w:rFonts w:hint="eastAsia"/>
+          </w:rPr>
+          <w:t xml:space="preserve">门 </w:t>
+        </w:r>
+        <w:r>
+          <w:t xml:space="preserve">– </w:t>
+        </w:r>
+        <w:r>
+          <w:rPr>
+            <w:rFonts w:hint="eastAsia"/>
+          </w:rPr>
+          <w:t>矩形</w:t>
+        </w:r>
+      </w:ins>
+    </w:p>
+    <w:p>
+      <w:pPr>
+        <w:pStyle w:val="a4"/>
+        <w:numPr>
+          <w:ilvl w:val="2"/>
+          <w:numId w:val="1"/>
+        </w:numPr>
+        <w:ind w:firstLineChars="0"/>
+        <w:rPr>
+          <w:ins w:id="41" w:author="董士崇" w:date="2021-03-11T11:05:00Z"/>
+          <w:rFonts w:hint="eastAsia"/>
+        </w:rPr>
+        <w:pPrChange w:id="42" w:author="董士崇" w:date="2021-03-11T13:27:00Z">
+          <w:pPr>
+            <w:pStyle w:val="a4"/>
+            <w:numPr>
+              <w:ilvl w:val="1"/>
+              <w:numId w:val="1"/>
+            </w:numPr>
+            <w:ind w:left="840" w:firstLineChars="0" w:hanging="420"/>
+          </w:pPr>
+        </w:pPrChange>
+      </w:pPr>
+      <w:ins w:id="43" w:author="董士崇" w:date="2021-03-11T13:27:00Z">
+        <w:r>
+          <w:t>防火卷帘</w:t>
+        </w:r>
+        <w:r>
+          <w:rPr>
+            <w:rFonts w:hint="eastAsia"/>
+          </w:rPr>
+          <w:t xml:space="preserve">门 </w:t>
+        </w:r>
+        <w:r>
+          <w:t xml:space="preserve">– </w:t>
+        </w:r>
+        <w:r>
+          <w:rPr>
+            <w:rFonts w:hint="eastAsia"/>
+          </w:rPr>
+          <w:t>矩形</w:t>
+        </w:r>
+      </w:ins>
+    </w:p>
+    <w:p>
+      <w:pPr>
+        <w:pStyle w:val="a4"/>
+        <w:numPr>
+          <w:ilvl w:val="2"/>
+          <w:numId w:val="1"/>
+        </w:numPr>
+        <w:ind w:firstLineChars="0"/>
+        <w:rPr>
+          <w:ins w:id="44" w:author="董士崇" w:date="2021-03-11T11:05:00Z"/>
+          <w:b/>
+          <w:strike/>
+          <w:color w:val="808080" w:themeColor="background1" w:themeShade="80"/>
+          <w:rPrChange w:id="45" w:author="董士崇" w:date="2021-03-11T13:27:00Z">
+            <w:rPr>
+              <w:ins w:id="46" w:author="董士崇" w:date="2021-03-11T11:05:00Z"/>
+            </w:rPr>
+          </w:rPrChange>
+        </w:rPr>
+        <w:pPrChange w:id="47" w:author="董士崇" w:date="2021-03-11T11:04:00Z">
+          <w:pPr>
+            <w:pStyle w:val="a4"/>
+            <w:numPr>
+              <w:ilvl w:val="1"/>
+              <w:numId w:val="1"/>
+            </w:numPr>
+            <w:ind w:left="840" w:firstLineChars="0" w:hanging="420"/>
+          </w:pPr>
+        </w:pPrChange>
+      </w:pPr>
+      <w:ins w:id="48" w:author="董士崇" w:date="2021-03-11T11:05:00Z">
+        <w:r>
+          <w:rPr>
+            <w:rFonts w:hint="eastAsia"/>
+            <w:b/>
+            <w:strike/>
+            <w:color w:val="808080" w:themeColor="background1" w:themeShade="80"/>
+            <w:rPrChange w:id="49" w:author="董士崇" w:date="2021-03-11T13:27:00Z">
+              <w:rPr>
+                <w:rFonts w:hint="eastAsia"/>
+              </w:rPr>
+            </w:rPrChange>
+          </w:rPr>
+          <w:t>人防门</w:t>
+        </w:r>
+        <w:r>
+          <w:rPr>
+            <w:b/>
+            <w:strike/>
+            <w:color w:val="808080" w:themeColor="background1" w:themeShade="80"/>
+            <w:rPrChange w:id="50" w:author="董士崇" w:date="2021-03-11T13:27:00Z">
+              <w:rPr/>
+            </w:rPrChange>
+          </w:rPr>
+          <w:t xml:space="preserve"> – N/A</w:t>
+        </w:r>
+      </w:ins>
+      <w:ins w:id="51" w:author="董士崇" w:date="2021-03-11T11:07:00Z">
+        <w:r>
+          <w:rPr>
+            <w:rFonts w:hint="eastAsia"/>
+            <w:b/>
+            <w:strike/>
+            <w:color w:val="808080" w:themeColor="background1" w:themeShade="80"/>
+            <w:rPrChange w:id="52" w:author="董士崇" w:date="2021-03-11T13:27:00Z">
+              <w:rPr>
+                <w:rFonts w:hint="eastAsia"/>
+                <w:b/>
+                <w:color w:val="FF0000"/>
+              </w:rPr>
+            </w:rPrChange>
+          </w:rPr>
+          <w:t>（暂时不支持）</w:t>
+        </w:r>
+      </w:ins>
+    </w:p>
+    <w:p>
+      <w:pPr>
+        <w:pStyle w:val="a4"/>
+        <w:numPr>
+          <w:ilvl w:val="2"/>
+          <w:numId w:val="1"/>
+        </w:numPr>
+        <w:ind w:firstLineChars="0"/>
+        <w:rPr>
+          <w:del w:id="53" w:author="董士崇" w:date="2021-03-11T13:27:00Z"/>
+        </w:rPr>
+        <w:pPrChange w:id="54" w:author="董士崇" w:date="2021-03-11T11:04:00Z">
+          <w:pPr>
+            <w:pStyle w:val="a4"/>
+            <w:numPr>
+              <w:ilvl w:val="1"/>
+              <w:numId w:val="1"/>
+            </w:numPr>
+            <w:ind w:left="840" w:firstLineChars="0" w:hanging="420"/>
+          </w:pPr>
+        </w:pPrChange>
+      </w:pPr>
+    </w:p>
+    <w:p>
+      <w:pPr>
+        <w:pStyle w:val="a4"/>
+        <w:numPr>
+          <w:ilvl w:val="0"/>
+          <w:numId w:val="1"/>
+        </w:numPr>
+        <w:ind w:firstLineChars="0"/>
+      </w:pPr>
+      <w:r>
+        <w:rPr>
+          <w:rFonts w:hint="eastAsia"/>
+        </w:rPr>
+        <w:t>建筑空间</w:t>
+      </w:r>
+      <w:r>
+        <w:rPr>
+          <w:rFonts w:hint="eastAsia"/>
+        </w:rPr>
+        <w:t>的</w:t>
+      </w:r>
+      <w:r>
+        <w:rPr>
+          <w:rFonts w:hint="eastAsia"/>
+        </w:rPr>
+        <w:t>空间</w:t>
+      </w:r>
+      <w:r>
+        <w:rPr>
+          <w:rFonts w:hint="eastAsia"/>
+        </w:rPr>
+        <w:t>关系</w:t>
+      </w:r>
+      <w:r>
+        <w:rPr>
+          <w:rFonts w:hint="eastAsia"/>
+        </w:rPr>
+        <w:t>（S</w:t>
+      </w:r>
+      <w:r>
+        <w:t>p</w:t>
+      </w:r>
+      <w:r>
+        <w:t>a</w:t>
+      </w:r>
+      <w:r>
+        <w:t>t</w:t>
+      </w:r>
+      <w:r>
+        <w:t>i</w:t>
+      </w:r>
+      <w:r>
+        <w:t xml:space="preserve">al </w:t>
+      </w:r>
+      <w:r>
+        <w:t>Relation</w:t>
+      </w:r>
+      <w:r>
+        <w:rPr>
+          <w:rFonts w:hint="eastAsia"/>
+        </w:rPr>
+        <w:t>）</w:t>
+      </w:r>
+      <w:r>
+        <w:rPr>
+          <w:rFonts w:hint="eastAsia"/>
+        </w:rPr>
+        <w:t>分析</w:t>
+      </w:r>
+      <w:del w:id="55" w:author="董士崇" w:date="2021-03-11T13:25:00Z">
+        <w:r>
+          <w:rPr>
+            <w:rFonts w:hint="eastAsia"/>
+          </w:rPr>
+          <w:delText xml:space="preserve"> </w:delText>
+        </w:r>
+      </w:del>
+    </w:p>
+    <w:p>
+      <w:pPr>
+        <w:pStyle w:val="a4"/>
+        <w:numPr>
+          <w:ilvl w:val="1"/>
+          <w:numId w:val="1"/>
+        </w:numPr>
+        <w:ind w:firstLineChars="0"/>
+      </w:pPr>
+      <w:r>
+        <w:rPr>
+          <w:rFonts w:hint="eastAsia"/>
+        </w:rPr>
+        <w:t>建筑空间</w:t>
+      </w:r>
+      <w:r>
+        <w:rPr>
+          <w:rFonts w:hint="eastAsia"/>
+        </w:rPr>
+        <w:t>区域（A</w:t>
+      </w:r>
+      <w:r>
+        <w:t>rea</w:t>
+      </w:r>
+      <w:r>
+        <w:rPr>
+          <w:rFonts w:hint="eastAsia"/>
+        </w:rPr>
+        <w:t>）</w:t>
+      </w:r>
+      <w:r>
+        <w:rPr>
+          <w:rFonts w:hint="eastAsia"/>
+        </w:rPr>
+        <w:t>用封闭的多段线标识</w:t>
+      </w:r>
+    </w:p>
+    <w:p>
+      <w:pPr>
+        <w:pStyle w:val="a4"/>
+        <w:numPr>
+          <w:ilvl w:val="1"/>
+          <w:numId w:val="1"/>
+        </w:numPr>
+        <w:ind w:firstLineChars="0"/>
+      </w:pPr>
+      <w:r>
+        <w:rPr>
+          <w:rFonts w:hint="eastAsia"/>
+        </w:rPr>
+        <w:t>建筑空间</w:t>
+      </w:r>
+      <w:r>
+        <w:rPr>
+          <w:rFonts w:hint="eastAsia"/>
+        </w:rPr>
+        <w:t>区域</w:t>
+      </w:r>
+      <w:r>
+        <w:rPr>
+          <w:rFonts w:hint="eastAsia"/>
+        </w:rPr>
+        <w:t>（A</w:t>
+      </w:r>
+      <w:r>
+        <w:t>rea</w:t>
+      </w:r>
+      <w:r>
+        <w:rPr>
+          <w:rFonts w:hint="eastAsia"/>
+        </w:rPr>
+        <w:t>）可能会有“洞”的情况</w:t>
+      </w:r>
+    </w:p>
+    <w:p>
+      <w:pPr>
+        <w:pStyle w:val="a4"/>
+        <w:numPr>
+          <w:ilvl w:val="1"/>
+          <w:numId w:val="1"/>
+        </w:numPr>
+        <w:ind w:firstLineChars="0"/>
+        <w:rPr>
+          <w:del w:id="56" w:author="董士崇" w:date="2021-03-11T13:25:00Z"/>
+        </w:rPr>
+      </w:pPr>
+      <w:del w:id="57" w:author="董士崇" w:date="2021-03-11T13:25:00Z">
+        <w:r>
+          <w:rPr>
+            <w:rFonts w:hint="eastAsia"/>
+          </w:rPr>
+          <w:delText>建筑空间</w:delText>
+        </w:r>
+        <w:r>
+          <w:rPr>
+            <w:rFonts w:hint="eastAsia"/>
+          </w:rPr>
+          <w:delText>区域（A</w:delText>
+        </w:r>
+        <w:r>
+          <w:delText>rea</w:delText>
+        </w:r>
+        <w:r>
+          <w:rPr>
+            <w:rFonts w:hint="eastAsia"/>
+          </w:rPr>
+          <w:delText>）可能会有“岛”的情况</w:delText>
+        </w:r>
+      </w:del>
+    </w:p>
+    <w:p>
+      <w:pPr>
+        <w:pStyle w:val="a4"/>
+        <w:numPr>
+          <w:ilvl w:val="0"/>
+          <w:numId w:val="1"/>
+        </w:numPr>
+        <w:ind w:firstLineChars="0"/>
+      </w:pPr>
+      <w:r>
+        <w:rPr>
+          <w:rFonts w:hint="eastAsia"/>
+        </w:rPr>
+        <w:t>建筑空间</w:t>
+      </w:r>
+      <w:r>
+        <w:rPr>
+          <w:rFonts w:hint="eastAsia"/>
+        </w:rPr>
+        <w:t>的业务逻辑关系约束</w:t>
+      </w:r>
+    </w:p>
+    <w:p>
+      <w:pPr>
+        <w:pStyle w:val="a4"/>
+        <w:numPr>
+          <w:ilvl w:val="1"/>
+          <w:numId w:val="1"/>
+        </w:numPr>
+        <w:ind w:firstLineChars="0"/>
+      </w:pPr>
+      <w:r>
+        <w:rPr>
+          <w:rFonts w:hint="eastAsia"/>
+        </w:rPr>
+        <w:t>必须布置</w:t>
+      </w:r>
+      <w:ins w:id="58" w:author="力 马" w:date="2021-02-20T09:26:00Z">
+        <w:r>
+          <w:rPr>
+            <w:rFonts w:hint="eastAsia"/>
+          </w:rPr>
+          <w:t>的空间</w:t>
+        </w:r>
+      </w:ins>
+      <w:del w:id="59" w:author="力 马" w:date="2021-02-20T09:26:00Z">
+        <w:r>
+          <w:rPr>
+            <w:rFonts w:hint="eastAsia"/>
+          </w:rPr>
+          <w:delText>区域</w:delText>
+        </w:r>
+      </w:del>
+    </w:p>
+    <w:p>
+      <w:pPr>
+        <w:pStyle w:val="a4"/>
+        <w:numPr>
+          <w:ilvl w:val="2"/>
+          <w:numId w:val="1"/>
+        </w:numPr>
+        <w:ind w:firstLineChars="0"/>
+      </w:pPr>
+      <w:del w:id="60" w:author="力 马" w:date="2021-02-20T09:24:00Z">
+        <w:r>
+          <w:rPr>
+            <w:rFonts w:hint="eastAsia"/>
+          </w:rPr>
+          <w:delText>指定区域（</w:delText>
+        </w:r>
+      </w:del>
+      <w:r>
+        <w:t>隔油池、水泵房、垃圾房</w:t>
       </w:r>
       <w:r>
         <w:rPr>
@@ -134,13 +1047,778 @@
         </w:rPr>
         <w:t>等</w:t>
       </w:r>
+      <w:del w:id="61" w:author="力 马" w:date="2021-02-20T09:24:00Z">
+        <w:r>
+          <w:rPr>
+            <w:rFonts w:hint="eastAsia"/>
+          </w:rPr>
+          <w:delText>）</w:delText>
+        </w:r>
+      </w:del>
+    </w:p>
+    <w:p>
+      <w:pPr>
+        <w:pStyle w:val="a4"/>
+        <w:numPr>
+          <w:ilvl w:val="1"/>
+          <w:numId w:val="1"/>
+        </w:numPr>
+        <w:ind w:firstLineChars="0"/>
+      </w:pPr>
+      <w:r>
+        <w:rPr>
+          <w:rFonts w:hint="eastAsia"/>
+        </w:rPr>
+        <w:t>可布置</w:t>
+      </w:r>
+      <w:ins w:id="62" w:author="力 马" w:date="2021-02-20T09:26:00Z">
+        <w:r>
+          <w:rPr>
+            <w:rFonts w:hint="eastAsia"/>
+          </w:rPr>
+          <w:t>的空间</w:t>
+        </w:r>
+      </w:ins>
+      <w:del w:id="63" w:author="力 马" w:date="2021-02-20T09:26:00Z">
+        <w:r>
+          <w:rPr>
+            <w:rFonts w:hint="eastAsia"/>
+          </w:rPr>
+          <w:delText>区域</w:delText>
+        </w:r>
+      </w:del>
+    </w:p>
+    <w:p>
+      <w:pPr>
+        <w:pStyle w:val="a4"/>
+        <w:numPr>
+          <w:ilvl w:val="2"/>
+          <w:numId w:val="1"/>
+        </w:numPr>
+        <w:ind w:firstLineChars="0"/>
+      </w:pPr>
+      <w:ins w:id="64" w:author="力 马" w:date="2021-02-20T09:25:00Z">
+        <w:del w:id="65" w:author="董士崇" w:date="2021-03-11T11:20:00Z">
+          <w:r>
+            <w:rPr>
+              <w:rFonts w:hint="eastAsia"/>
+            </w:rPr>
+            <w:delText>即</w:delText>
+          </w:r>
+        </w:del>
+      </w:ins>
+      <w:r>
+        <w:rPr>
+          <w:rFonts w:hint="eastAsia"/>
+        </w:rPr>
+        <w:t>停车区域</w:t>
+      </w:r>
+      <w:ins w:id="66" w:author="力 马" w:date="2021-02-20T09:25:00Z">
+        <w:del w:id="67" w:author="董士崇" w:date="2021-03-11T11:21:00Z">
+          <w:r>
+            <w:rPr>
+              <w:rFonts w:hint="eastAsia"/>
+            </w:rPr>
+            <w:delText>，包含车位和</w:delText>
+          </w:r>
+        </w:del>
+      </w:ins>
+      <w:ins w:id="68" w:author="力 马" w:date="2021-02-20T09:26:00Z">
+        <w:del w:id="69" w:author="董士崇" w:date="2021-03-11T11:21:00Z">
+          <w:r>
+            <w:rPr>
+              <w:rFonts w:hint="eastAsia"/>
+            </w:rPr>
+            <w:delText>车道</w:delText>
+          </w:r>
+        </w:del>
+      </w:ins>
+    </w:p>
+    <w:p>
+      <w:pPr>
+        <w:pStyle w:val="a4"/>
+        <w:numPr>
+          <w:ilvl w:val="1"/>
+          <w:numId w:val="1"/>
+        </w:numPr>
+        <w:ind w:firstLineChars="0"/>
+      </w:pPr>
+      <w:r>
+        <w:rPr>
+          <w:rFonts w:hint="eastAsia"/>
+        </w:rPr>
+        <w:t>不</w:t>
+      </w:r>
+      <w:r>
+        <w:rPr>
+          <w:rFonts w:hint="eastAsia"/>
+        </w:rPr>
+        <w:t>可</w:t>
+      </w:r>
+      <w:r>
+        <w:rPr>
+          <w:rFonts w:hint="eastAsia"/>
+        </w:rPr>
+        <w:t>布置</w:t>
+      </w:r>
+      <w:ins w:id="70" w:author="力 马" w:date="2021-02-20T09:26:00Z">
+        <w:r>
+          <w:rPr>
+            <w:rFonts w:hint="eastAsia"/>
+          </w:rPr>
+          <w:t>的空间</w:t>
+        </w:r>
+      </w:ins>
+      <w:del w:id="71" w:author="力 马" w:date="2021-02-20T09:26:00Z">
+        <w:r>
+          <w:rPr>
+            <w:rFonts w:hint="eastAsia"/>
+          </w:rPr>
+          <w:delText>区域</w:delText>
+        </w:r>
+      </w:del>
+    </w:p>
+    <w:p>
+      <w:pPr>
+        <w:pStyle w:val="a4"/>
+        <w:numPr>
+          <w:ilvl w:val="2"/>
+          <w:numId w:val="1"/>
+        </w:numPr>
+        <w:ind w:firstLineChars="0"/>
+        <w:rPr>
+          <w:ins w:id="72" w:author="董士崇" w:date="2021-03-11T11:45:00Z"/>
+        </w:rPr>
+      </w:pPr>
+      <w:del w:id="73" w:author="力 马" w:date="2021-02-20T09:24:00Z">
+        <w:r>
+          <w:rPr>
+            <w:rFonts w:hint="eastAsia"/>
+          </w:rPr>
+          <w:delText>没有名字或者名字我们不关心的就是其他区域</w:delText>
+        </w:r>
+      </w:del>
+      <w:ins w:id="74" w:author="力 马" w:date="2021-02-20T09:24:00Z">
+        <w:r>
+          <w:rPr>
+            <w:rFonts w:hint="eastAsia"/>
+          </w:rPr>
+          <w:t>除</w:t>
+        </w:r>
+        <w:del w:id="75" w:author="董士崇" w:date="2021-03-11T11:45:00Z">
+          <w:r>
+            <w:rPr>
+              <w:rFonts w:hint="eastAsia"/>
+            </w:rPr>
+            <w:delText>了</w:delText>
+          </w:r>
+        </w:del>
+        <w:r>
+          <w:rPr>
+            <w:rFonts w:hint="eastAsia"/>
+          </w:rPr>
+          <w:t>必须布置</w:t>
+        </w:r>
+      </w:ins>
+      <w:ins w:id="76" w:author="力 马" w:date="2021-02-20T09:26:00Z">
+        <w:del w:id="77" w:author="董士崇" w:date="2021-03-11T11:45:00Z">
+          <w:r>
+            <w:rPr>
+              <w:rFonts w:hint="eastAsia"/>
+            </w:rPr>
+            <w:delText>的</w:delText>
+          </w:r>
+        </w:del>
+        <w:r>
+          <w:rPr>
+            <w:rFonts w:hint="eastAsia"/>
+          </w:rPr>
+          <w:t>空间</w:t>
+        </w:r>
+      </w:ins>
+      <w:ins w:id="78" w:author="力 马" w:date="2021-02-20T09:24:00Z">
+        <w:r>
+          <w:rPr>
+            <w:rFonts w:hint="eastAsia"/>
+          </w:rPr>
+          <w:t>和可布置</w:t>
+        </w:r>
+      </w:ins>
+      <w:ins w:id="79" w:author="力 马" w:date="2021-02-20T09:26:00Z">
+        <w:del w:id="80" w:author="董士崇" w:date="2021-03-11T11:45:00Z">
+          <w:r>
+            <w:rPr>
+              <w:rFonts w:hint="eastAsia"/>
+            </w:rPr>
+            <w:delText>的</w:delText>
+          </w:r>
+        </w:del>
+        <w:r>
+          <w:rPr>
+            <w:rFonts w:hint="eastAsia"/>
+          </w:rPr>
+          <w:t>空间</w:t>
+        </w:r>
+      </w:ins>
+      <w:ins w:id="81" w:author="力 马" w:date="2021-02-20T09:25:00Z">
+        <w:r>
+          <w:rPr>
+            <w:rFonts w:hint="eastAsia"/>
+          </w:rPr>
+          <w:t>外</w:t>
+        </w:r>
+      </w:ins>
+      <w:ins w:id="82" w:author="董士崇" w:date="2021-03-11T11:45:00Z">
+        <w:r>
+          <w:rPr>
+            <w:rFonts w:hint="eastAsia"/>
+          </w:rPr>
+          <w:t>其他的</w:t>
+        </w:r>
+      </w:ins>
+      <w:ins w:id="83" w:author="力 马" w:date="2021-02-20T09:25:00Z">
+        <w:del w:id="84" w:author="董士崇" w:date="2021-03-11T11:45:00Z">
+          <w:r>
+            <w:rPr>
+              <w:rFonts w:hint="eastAsia"/>
+            </w:rPr>
+            <w:delText>都是不可布置</w:delText>
+          </w:r>
+        </w:del>
+      </w:ins>
+      <w:ins w:id="85" w:author="力 马" w:date="2021-02-20T09:26:00Z">
+        <w:del w:id="86" w:author="董士崇" w:date="2021-03-11T11:45:00Z">
+          <w:r>
+            <w:rPr>
+              <w:rFonts w:hint="eastAsia"/>
+            </w:rPr>
+            <w:delText>的</w:delText>
+          </w:r>
+        </w:del>
+        <w:r>
+          <w:rPr>
+            <w:rFonts w:hint="eastAsia"/>
+          </w:rPr>
+          <w:t>空间</w:t>
+        </w:r>
+      </w:ins>
+      <w:ins w:id="87" w:author="力 马" w:date="2021-02-20T09:25:00Z">
+        <w:del w:id="88" w:author="董士崇" w:date="2021-03-11T11:47:00Z">
+          <w:r>
+            <w:rPr>
+              <w:rFonts w:hint="eastAsia"/>
+            </w:rPr>
+            <w:delText>。</w:delText>
+          </w:r>
+        </w:del>
+      </w:ins>
+    </w:p>
+    <w:p>
+      <w:pPr>
+        <w:pStyle w:val="a4"/>
+        <w:numPr>
+          <w:ilvl w:val="2"/>
+          <w:numId w:val="1"/>
+        </w:numPr>
+        <w:ind w:firstLineChars="0"/>
+      </w:pPr>
+      <w:ins w:id="89" w:author="董士崇" w:date="2021-03-11T11:47:00Z">
+        <w:r>
+          <w:rPr>
+            <w:rFonts w:hint="eastAsia"/>
+          </w:rPr>
+          <w:t>此选项可开关</w:t>
+        </w:r>
+      </w:ins>
+      <w:ins w:id="90" w:author="力 马" w:date="2021-02-20T09:24:00Z">
+        <w:del w:id="91" w:author="董士崇" w:date="2021-03-11T11:47:00Z">
+          <w:r>
+            <w:rPr>
+              <w:rFonts w:hint="eastAsia"/>
+              <w:b/>
+              <w:i/>
+              <w:color w:val="FF0000"/>
+              <w:rPrChange w:id="92" w:author="董士崇" w:date="2021-03-11T11:46:00Z">
+                <w:rPr>
+                  <w:rFonts w:hint="eastAsia"/>
+                </w:rPr>
+              </w:rPrChange>
+            </w:rPr>
+            <w:delText>需增加开关设定</w:delText>
+          </w:r>
+        </w:del>
+      </w:ins>
+      <w:ins w:id="93" w:author="力 马" w:date="2021-02-20T09:25:00Z">
+        <w:del w:id="94" w:author="董士崇" w:date="2021-03-11T11:47:00Z">
+          <w:r>
+            <w:rPr>
+              <w:rFonts w:hint="eastAsia"/>
+              <w:b/>
+              <w:i/>
+              <w:color w:val="FF0000"/>
+              <w:rPrChange w:id="95" w:author="董士崇" w:date="2021-03-11T11:46:00Z">
+                <w:rPr>
+                  <w:rFonts w:hint="eastAsia"/>
+                </w:rPr>
+              </w:rPrChange>
+            </w:rPr>
+            <w:delText>不可布置</w:delText>
+          </w:r>
+        </w:del>
+      </w:ins>
+      <w:ins w:id="96" w:author="力 马" w:date="2021-02-20T09:26:00Z">
+        <w:del w:id="97" w:author="董士崇" w:date="2021-03-11T11:47:00Z">
+          <w:r>
+            <w:rPr>
+              <w:rFonts w:hint="eastAsia"/>
+              <w:b/>
+              <w:i/>
+              <w:color w:val="FF0000"/>
+              <w:rPrChange w:id="98" w:author="董士崇" w:date="2021-03-11T11:46:00Z">
+                <w:rPr>
+                  <w:rFonts w:hint="eastAsia"/>
+                </w:rPr>
+              </w:rPrChange>
+            </w:rPr>
+            <w:delText>的空间</w:delText>
+          </w:r>
+        </w:del>
+      </w:ins>
+      <w:ins w:id="99" w:author="力 马" w:date="2021-02-20T09:25:00Z">
+        <w:del w:id="100" w:author="董士崇" w:date="2021-03-11T11:47:00Z">
+          <w:r>
+            <w:rPr>
+              <w:rFonts w:hint="eastAsia"/>
+              <w:b/>
+              <w:i/>
+              <w:color w:val="FF0000"/>
+              <w:rPrChange w:id="101" w:author="董士崇" w:date="2021-03-11T11:46:00Z">
+                <w:rPr>
+                  <w:rFonts w:hint="eastAsia"/>
+                </w:rPr>
+              </w:rPrChange>
+            </w:rPr>
+            <w:delText>是否需要被保护</w:delText>
+          </w:r>
+          <w:r>
+            <w:rPr>
+              <w:rFonts w:hint="eastAsia"/>
+            </w:rPr>
+            <w:delText>。</w:delText>
+          </w:r>
+        </w:del>
+      </w:ins>
+    </w:p>
+    <w:p>
+      <w:pPr>
+        <w:pStyle w:val="a4"/>
+        <w:numPr>
+          <w:ilvl w:val="1"/>
+          <w:numId w:val="1"/>
+        </w:numPr>
+        <w:ind w:firstLineChars="0"/>
+        <w:rPr>
+          <w:ins w:id="102" w:author="董士崇" w:date="2021-03-11T11:47:00Z"/>
+        </w:rPr>
+      </w:pPr>
+      <w:r>
+        <w:rPr>
+          <w:rFonts w:hint="eastAsia"/>
+        </w:rPr>
+        <w:t>必须布置</w:t>
+      </w:r>
+      <w:del w:id="103" w:author="力 马" w:date="2021-02-20T09:27:00Z">
+        <w:r>
+          <w:rPr>
+            <w:rFonts w:hint="eastAsia"/>
+          </w:rPr>
+          <w:delText>点位</w:delText>
+        </w:r>
+      </w:del>
+      <w:r>
+        <w:rPr>
+          <w:rFonts w:hint="eastAsia"/>
+        </w:rPr>
+        <w:t>的</w:t>
+      </w:r>
+      <w:del w:id="104" w:author="力 马" w:date="2021-02-20T09:27:00Z">
+        <w:r>
+          <w:rPr>
+            <w:rFonts w:hint="eastAsia"/>
+          </w:rPr>
+          <w:delText>建筑</w:delText>
+        </w:r>
+      </w:del>
+      <w:r>
+        <w:rPr>
+          <w:rFonts w:hint="eastAsia"/>
+        </w:rPr>
+        <w:t>空间</w:t>
+      </w:r>
+      <w:r>
+        <w:t>的点位可以保护</w:t>
+      </w:r>
+      <w:ins w:id="105" w:author="力 马" w:date="2021-02-20T09:27:00Z">
+        <w:r>
+          <w:rPr>
+            <w:rFonts w:hint="eastAsia"/>
+          </w:rPr>
+          <w:t>可布置的空间</w:t>
+        </w:r>
+      </w:ins>
+      <w:del w:id="106" w:author="力 马" w:date="2021-02-20T09:26:00Z">
+        <w:r>
+          <w:delText>停车区域</w:delText>
+        </w:r>
+      </w:del>
+      <w:r>
+        <w:rPr>
+          <w:rFonts w:hint="eastAsia"/>
+        </w:rPr>
+        <w:t>和</w:t>
+      </w:r>
+      <w:del w:id="107" w:author="力 马" w:date="2021-02-20T09:27:00Z">
+        <w:r>
+          <w:rPr>
+            <w:rFonts w:hint="eastAsia"/>
+          </w:rPr>
+          <w:delText>其他</w:delText>
+        </w:r>
+        <w:r>
+          <w:rPr>
+            <w:rFonts w:hint="eastAsia"/>
+          </w:rPr>
+          <w:delText>建筑</w:delText>
+        </w:r>
+      </w:del>
+      <w:ins w:id="108" w:author="力 马" w:date="2021-02-20T09:27:00Z">
+        <w:r>
+          <w:rPr>
+            <w:rFonts w:hint="eastAsia"/>
+          </w:rPr>
+          <w:t>不可布置的</w:t>
+        </w:r>
+      </w:ins>
+      <w:r>
+        <w:rPr>
+          <w:rFonts w:hint="eastAsia"/>
+        </w:rPr>
+        <w:t>空间</w:t>
+      </w:r>
+    </w:p>
+    <w:p>
+      <w:pPr>
+        <w:pStyle w:val="a4"/>
+        <w:numPr>
+          <w:ilvl w:val="2"/>
+          <w:numId w:val="1"/>
+        </w:numPr>
+        <w:ind w:firstLineChars="0"/>
+        <w:pPrChange w:id="109" w:author="董士崇" w:date="2021-03-11T11:47:00Z">
+          <w:pPr>
+            <w:pStyle w:val="a4"/>
+            <w:numPr>
+              <w:ilvl w:val="1"/>
+              <w:numId w:val="1"/>
+            </w:numPr>
+            <w:ind w:left="840" w:firstLineChars="0" w:hanging="420"/>
+          </w:pPr>
+        </w:pPrChange>
+      </w:pPr>
+      <w:ins w:id="110" w:author="力 马" w:date="2021-02-20T09:23:00Z">
+        <w:del w:id="111" w:author="董士崇" w:date="2021-03-11T11:47:00Z">
+          <w:r>
+            <w:rPr>
+              <w:rFonts w:hint="eastAsia"/>
+            </w:rPr>
+            <w:delText>。</w:delText>
+          </w:r>
+        </w:del>
+        <w:r>
+          <w:rPr>
+            <w:rFonts w:hint="eastAsia"/>
+          </w:rPr>
+          <w:t>此选项可开关</w:t>
+        </w:r>
+        <w:del w:id="112" w:author="董士崇" w:date="2021-03-11T11:47:00Z">
+          <w:r>
+            <w:rPr>
+              <w:rFonts w:hint="eastAsia"/>
+            </w:rPr>
+            <w:delText>。</w:delText>
+          </w:r>
+        </w:del>
+      </w:ins>
+    </w:p>
+    <w:p>
+      <w:pPr>
+        <w:pStyle w:val="a4"/>
+        <w:numPr>
+          <w:ilvl w:val="1"/>
+          <w:numId w:val="1"/>
+        </w:numPr>
+        <w:ind w:firstLineChars="0"/>
+        <w:rPr>
+          <w:ins w:id="113" w:author="董士崇" w:date="2021-03-11T11:47:00Z"/>
+        </w:rPr>
+      </w:pPr>
+      <w:del w:id="114" w:author="力 马" w:date="2021-02-20T09:27:00Z">
+        <w:r>
+          <w:delText>停车区域</w:delText>
+        </w:r>
+      </w:del>
+      <w:ins w:id="115" w:author="力 马" w:date="2021-02-20T09:27:00Z">
+        <w:r>
+          <w:rPr>
+            <w:rFonts w:hint="eastAsia"/>
+          </w:rPr>
+          <w:t>可布置的空间</w:t>
+        </w:r>
+      </w:ins>
+      <w:r>
+        <w:t>的点位</w:t>
+      </w:r>
+      <w:del w:id="116" w:author="力 马" w:date="2021-02-20T09:27:00Z">
+        <w:r>
+          <w:delText>保护</w:delText>
+        </w:r>
+      </w:del>
+      <w:r>
+        <w:t>无法</w:t>
+      </w:r>
+      <w:del w:id="117" w:author="力 马" w:date="2021-02-20T09:27:00Z">
+        <w:r>
+          <w:delText>用于</w:delText>
+        </w:r>
+      </w:del>
+      <w:ins w:id="118" w:author="力 马" w:date="2021-02-20T09:27:00Z">
+        <w:r>
+          <w:rPr>
+            <w:rFonts w:hint="eastAsia"/>
+          </w:rPr>
+          <w:t>保护</w:t>
+        </w:r>
+      </w:ins>
+      <w:r>
+        <w:rPr>
+          <w:rFonts w:hint="eastAsia"/>
+        </w:rPr>
+        <w:t>必须布置</w:t>
+      </w:r>
+      <w:ins w:id="119" w:author="力 马" w:date="2021-02-20T09:27:00Z">
+        <w:r>
+          <w:rPr>
+            <w:rFonts w:hint="eastAsia"/>
+          </w:rPr>
+          <w:t>的空间</w:t>
+        </w:r>
+      </w:ins>
+      <w:del w:id="120" w:author="力 马" w:date="2021-02-20T09:27:00Z">
+        <w:r>
+          <w:rPr>
+            <w:rFonts w:hint="eastAsia"/>
+          </w:rPr>
+          <w:delText>区域</w:delText>
+        </w:r>
+      </w:del>
+      <w:r>
+        <w:rPr>
+          <w:rFonts w:hint="eastAsia"/>
+        </w:rPr>
+        <w:t>，但可以用于保护</w:t>
+      </w:r>
+      <w:del w:id="121" w:author="力 马" w:date="2021-02-20T09:28:00Z">
+        <w:r>
+          <w:rPr>
+            <w:rFonts w:hint="eastAsia"/>
+          </w:rPr>
+          <w:delText>其他</w:delText>
+        </w:r>
+        <w:r>
+          <w:rPr>
+            <w:rFonts w:hint="eastAsia"/>
+          </w:rPr>
+          <w:delText>建筑</w:delText>
+        </w:r>
+      </w:del>
+      <w:ins w:id="122" w:author="力 马" w:date="2021-02-20T09:28:00Z">
+        <w:r>
+          <w:rPr>
+            <w:rFonts w:hint="eastAsia"/>
+          </w:rPr>
+          <w:t>不可布置的</w:t>
+        </w:r>
+      </w:ins>
+      <w:r>
+        <w:rPr>
+          <w:rFonts w:hint="eastAsia"/>
+        </w:rPr>
+        <w:t>空间</w:t>
+      </w:r>
+    </w:p>
+    <w:p>
+      <w:pPr>
+        <w:pStyle w:val="a4"/>
+        <w:numPr>
+          <w:ilvl w:val="2"/>
+          <w:numId w:val="1"/>
+        </w:numPr>
+        <w:ind w:firstLineChars="0"/>
+        <w:pPrChange w:id="123" w:author="董士崇" w:date="2021-03-11T11:47:00Z">
+          <w:pPr>
+            <w:pStyle w:val="a4"/>
+            <w:numPr>
+              <w:ilvl w:val="1"/>
+              <w:numId w:val="1"/>
+            </w:numPr>
+            <w:ind w:left="840" w:firstLineChars="0" w:hanging="420"/>
+          </w:pPr>
+        </w:pPrChange>
+      </w:pPr>
+      <w:ins w:id="124" w:author="力 马" w:date="2021-02-20T09:23:00Z">
+        <w:del w:id="125" w:author="董士崇" w:date="2021-03-11T11:47:00Z">
+          <w:r>
+            <w:rPr>
+              <w:rFonts w:hint="eastAsia"/>
+            </w:rPr>
+            <w:delText>。</w:delText>
+          </w:r>
+        </w:del>
+        <w:r>
+          <w:rPr>
+            <w:rFonts w:hint="eastAsia"/>
+          </w:rPr>
+          <w:t>此选项可开关</w:t>
+        </w:r>
+        <w:del w:id="126" w:author="董士崇" w:date="2021-03-11T11:47:00Z">
+          <w:r>
+            <w:rPr>
+              <w:rFonts w:hint="eastAsia"/>
+            </w:rPr>
+            <w:delText>。</w:delText>
+          </w:r>
+        </w:del>
+      </w:ins>
+    </w:p>
+    <w:p>
+      <w:pPr>
+        <w:pStyle w:val="a4"/>
+        <w:numPr>
+          <w:ilvl w:val="1"/>
+          <w:numId w:val="1"/>
+        </w:numPr>
+        <w:ind w:firstLineChars="0"/>
+        <w:rPr>
+          <w:del w:id="127" w:author="力 马" w:date="2021-02-20T09:28:00Z"/>
+        </w:rPr>
+      </w:pPr>
+      <w:del w:id="128" w:author="力 马" w:date="2021-02-20T09:28:00Z">
+        <w:r>
+          <w:rPr>
+            <w:rFonts w:hint="eastAsia"/>
+          </w:rPr>
+          <w:delText>若</w:delText>
+        </w:r>
+        <w:r>
+          <w:rPr>
+            <w:rFonts w:hint="eastAsia"/>
+          </w:rPr>
+          <w:delText>不可布置区域存在盲区，在</w:delText>
+        </w:r>
+        <w:r>
+          <w:rPr>
+            <w:rFonts w:hint="eastAsia"/>
+          </w:rPr>
+          <w:delText>可布置区域添加布置点位</w:delText>
+        </w:r>
+      </w:del>
+    </w:p>
+    <w:p>
+      <w:pPr>
+        <w:pStyle w:val="a4"/>
+        <w:numPr>
+          <w:ilvl w:val="0"/>
+          <w:numId w:val="1"/>
+        </w:numPr>
+        <w:ind w:firstLineChars="0"/>
+      </w:pPr>
+      <w:r>
+        <w:rPr>
+          <w:rFonts w:hint="eastAsia"/>
+        </w:rPr>
+        <w:t>算法</w:t>
+      </w:r>
+      <w:r>
+        <w:rPr>
+          <w:rFonts w:hint="eastAsia"/>
+        </w:rPr>
+        <w:t>实现</w:t>
+      </w:r>
+    </w:p>
+    <w:p>
+      <w:pPr>
+        <w:pStyle w:val="a4"/>
+        <w:numPr>
+          <w:ilvl w:val="1"/>
+          <w:numId w:val="1"/>
+        </w:numPr>
+        <w:ind w:firstLineChars="0"/>
+      </w:pPr>
+      <w:r>
+        <w:rPr>
+          <w:rFonts w:hint="eastAsia"/>
+        </w:rPr>
+        <w:t>目标</w:t>
+      </w:r>
+      <w:r>
+        <w:rPr>
+          <w:rFonts w:hint="eastAsia"/>
+        </w:rPr>
+        <w:t>约束</w:t>
+      </w:r>
+      <w:r>
+        <w:rPr>
+          <w:rFonts w:hint="eastAsia"/>
+        </w:rPr>
+        <w:t>（</w:t>
+      </w:r>
+      <w:r>
+        <w:rPr>
+          <w:rFonts w:hint="eastAsia"/>
+        </w:rPr>
+        <w:t>必须</w:t>
+      </w:r>
       <w:r>
         <w:rPr>
           <w:rFonts w:hint="eastAsia"/>
         </w:rPr>
         <w:t>）</w:t>
       </w:r>
-      <w:bookmarkStart w:id="0" w:name="排水设施"/>
+    </w:p>
+    <w:p>
+      <w:pPr>
+        <w:pStyle w:val="a4"/>
+        <w:numPr>
+          <w:ilvl w:val="2"/>
+          <w:numId w:val="1"/>
+        </w:numPr>
+        <w:ind w:firstLineChars="0"/>
+      </w:pPr>
+      <w:r>
+        <w:t>布置结果没有盲区</w:t>
+      </w:r>
+      <w:r>
+        <w:rPr>
+          <w:rFonts w:hint="eastAsia"/>
+        </w:rPr>
+        <w:t>，</w:t>
+      </w:r>
+      <w:r>
+        <w:rPr>
+          <w:rFonts w:hint="eastAsia"/>
+        </w:rPr>
+        <w:t>除非盲区不可避免</w:t>
+      </w:r>
     </w:p>
     <w:p>
       <w:pPr>
@@ -152,9 +1830,17 @@
         <w:ind w:firstLineChars="0"/>
       </w:pPr>
       <w:r>
-        <w:t>排水设施</w:t>
-      </w:r>
-      <w:bookmarkEnd w:id="0"/>
+        <w:rPr>
+          <w:rFonts w:hint="eastAsia"/>
+        </w:rPr>
+        <w:t>布置点位</w:t>
+      </w:r>
+      <w:r>
+        <w:rPr>
+          <w:rFonts w:hint="eastAsia"/>
+        </w:rPr>
+        <w:t>约束</w:t>
+      </w:r>
       <w:r>
         <w:rPr>
           <w:rFonts w:hint="eastAsia"/>
@@ -165,25 +1851,7 @@
         <w:rPr>
           <w:rFonts w:hint="eastAsia"/>
         </w:rPr>
-        <w:t>集水井</w:t>
-      </w:r>
-      <w:r>
-        <w:rPr>
-          <w:rFonts w:hint="eastAsia"/>
-        </w:rPr>
-        <w:t>，</w:t>
-      </w:r>
-      <w:r>
-        <w:rPr>
-          <w:rFonts w:hint="eastAsia"/>
-        </w:rPr>
-        <w:t>排水沟</w:t>
-      </w:r>
-      <w:r>
-        <w:rPr>
-          <w:rFonts w:hint="eastAsia"/>
-        </w:rPr>
-        <w:t>，地漏</w:t>
+        <w:t>必须</w:t>
       </w:r>
       <w:r>
         <w:rPr>
@@ -196,6 +1864,40 @@
       <w:pPr>
         <w:pStyle w:val="a4"/>
         <w:numPr>
+          <w:ilvl w:val="2"/>
+          <w:numId w:val="1"/>
+        </w:numPr>
+        <w:ind w:firstLineChars="0"/>
+      </w:pPr>
+      <w:r>
+        <w:rPr>
+          <w:rFonts w:hint="eastAsia"/>
+        </w:rPr>
+        <w:t>在</w:t>
+      </w:r>
+      <w:r>
+        <w:t>墙和柱</w:t>
+      </w:r>
+      <w:r>
+        <w:rPr>
+          <w:rFonts w:hint="eastAsia"/>
+        </w:rPr>
+        <w:t>处放置</w:t>
+      </w:r>
+      <w:r>
+        <w:t>布置点位</w:t>
+      </w:r>
+      <w:r>
+        <w:rPr>
+          <w:rFonts w:hint="eastAsia"/>
+        </w:rPr>
+        <w:t>。</w:t>
+      </w:r>
+    </w:p>
+    <w:p>
+      <w:pPr>
+        <w:pStyle w:val="a4"/>
+        <w:numPr>
           <w:ilvl w:val="1"/>
           <w:numId w:val="1"/>
         </w:numPr>
@@ -205,13 +1907,38 @@
         <w:rPr>
           <w:rFonts w:hint="eastAsia"/>
         </w:rPr>
-        <w:t>墙</w:t>
-      </w:r>
-      <w:r>
-        <w:rPr>
-          <w:rFonts w:hint="eastAsia"/>
-        </w:rPr>
-        <w:t>/剪力墙</w:t>
+        <w:t>经济性约束</w:t>
+      </w:r>
+      <w:r>
+        <w:rPr>
+          <w:rFonts w:hint="eastAsia"/>
+        </w:rPr>
+        <w:t>（</w:t>
+      </w:r>
+      <w:r>
+        <w:rPr>
+          <w:rFonts w:hint="eastAsia"/>
+        </w:rPr>
+        <w:t>必须</w:t>
+      </w:r>
+      <w:r>
+        <w:rPr>
+          <w:rFonts w:hint="eastAsia"/>
+        </w:rPr>
+        <w:t>）</w:t>
+      </w:r>
+    </w:p>
+    <w:p>
+      <w:pPr>
+        <w:pStyle w:val="a4"/>
+        <w:numPr>
+          <w:ilvl w:val="2"/>
+          <w:numId w:val="1"/>
+        </w:numPr>
+        <w:ind w:firstLineChars="0"/>
+      </w:pPr>
+      <w:r>
+        <w:t>以尽量少的点位覆盖整个区域</w:t>
       </w:r>
     </w:p>
     <w:p>
@@ -222,15 +1949,87 @@
           <w:numId w:val="1"/>
         </w:numPr>
         <w:ind w:firstLineChars="0"/>
-        <w:rPr>
-          <w:ins w:id="1" w:author="董士崇" w:date="2021-02-20T11:57:00Z"/>
-        </w:rPr>
-      </w:pPr>
-      <w:r>
-        <w:rPr>
-          <w:rFonts w:hint="eastAsia"/>
-        </w:rPr>
-        <w:t>柱</w:t>
+      </w:pPr>
+      <w:r>
+        <w:rPr>
+          <w:rFonts w:hint="eastAsia"/>
+        </w:rPr>
+        <w:t>布置顺序</w:t>
+      </w:r>
+      <w:r>
+        <w:rPr>
+          <w:rFonts w:hint="eastAsia"/>
+        </w:rPr>
+        <w:t>约束</w:t>
+      </w:r>
+      <w:r>
+        <w:rPr>
+          <w:rFonts w:hint="eastAsia"/>
+        </w:rPr>
+        <w:t>（</w:t>
+      </w:r>
+      <w:r>
+        <w:rPr>
+          <w:rFonts w:hint="eastAsia"/>
+        </w:rPr>
+        <w:t>推荐</w:t>
+      </w:r>
+      <w:r>
+        <w:rPr>
+          <w:rFonts w:hint="eastAsia"/>
+        </w:rPr>
+        <w:t>）</w:t>
+      </w:r>
+    </w:p>
+    <w:p>
+      <w:pPr>
+        <w:pStyle w:val="a4"/>
+        <w:numPr>
+          <w:ilvl w:val="2"/>
+          <w:numId w:val="1"/>
+        </w:numPr>
+        <w:ind w:firstLineChars="0"/>
+      </w:pPr>
+      <w:r>
+        <w:t>优先集水坑</w:t>
+      </w:r>
+      <w:r>
+        <w:rPr>
+          <w:rFonts w:hint="eastAsia"/>
+        </w:rPr>
+        <w:t>（包括地漏）</w:t>
+      </w:r>
+      <w:r>
+        <w:t>附近布置</w:t>
+      </w:r>
+    </w:p>
+    <w:p>
+      <w:pPr>
+        <w:pStyle w:val="a4"/>
+        <w:numPr>
+          <w:ilvl w:val="2"/>
+          <w:numId w:val="1"/>
+        </w:numPr>
+        <w:ind w:firstLineChars="0"/>
+      </w:pPr>
+      <w:r>
+        <w:t>其次排水沟附近布置</w:t>
+      </w:r>
+    </w:p>
+    <w:p>
+      <w:pPr>
+        <w:pStyle w:val="a4"/>
+        <w:numPr>
+          <w:ilvl w:val="2"/>
+          <w:numId w:val="1"/>
+        </w:numPr>
+        <w:ind w:firstLineChars="0"/>
+        <w:rPr>
+          <w:ins w:id="129" w:author="力 马" w:date="2021-02-20T09:30:00Z"/>
+        </w:rPr>
+      </w:pPr>
+      <w:r>
+        <w:t>最后任意布置</w:t>
       </w:r>
     </w:p>
     <w:p>
@@ -242,15 +2041,75 @@
         </w:numPr>
         <w:ind w:firstLineChars="0"/>
         <w:rPr>
-          <w:ins w:id="2" w:author="董士崇" w:date="2021-02-20T11:57:00Z"/>
-        </w:rPr>
-      </w:pPr>
-      <w:ins w:id="3" w:author="董士崇" w:date="2021-02-20T11:57:00Z">
-        <w:r>
-          <w:rPr>
-            <w:rFonts w:hint="eastAsia"/>
-          </w:rPr>
-          <w:t>车位</w:t>
+          <w:ins w:id="130" w:author="力 马" w:date="2021-02-20T09:31:00Z"/>
+        </w:rPr>
+      </w:pPr>
+      <w:ins w:id="131" w:author="力 马" w:date="2021-02-20T09:31:00Z">
+        <w:r>
+          <w:rPr>
+            <w:rFonts w:hint="eastAsia"/>
+          </w:rPr>
+          <w:lastRenderedPageBreak/>
+          <w:t>元素的躲避</w:t>
+        </w:r>
+      </w:ins>
+    </w:p>
+    <w:p>
+      <w:pPr>
+        <w:pStyle w:val="a4"/>
+        <w:numPr>
+          <w:ilvl w:val="2"/>
+          <w:numId w:val="1"/>
+        </w:numPr>
+        <w:ind w:firstLineChars="0"/>
+        <w:rPr>
+          <w:ins w:id="132" w:author="董士崇" w:date="2021-02-20T11:56:00Z"/>
+        </w:rPr>
+      </w:pPr>
+      <w:ins w:id="133" w:author="力 马" w:date="2021-02-20T09:31:00Z">
+        <w:r>
+          <w:rPr>
+            <w:rFonts w:hint="eastAsia"/>
+          </w:rPr>
+          <w:t>躲避</w:t>
+        </w:r>
+        <w:r>
+          <w:rPr>
+            <w:rFonts w:hint="eastAsia"/>
+          </w:rPr>
+          <w:t>如消火栓、其他立管</w:t>
+        </w:r>
+        <w:r>
+          <w:t xml:space="preserve"> 、门洞处、人防门处、防火卷帘处等</w:t>
+        </w:r>
+      </w:ins>
+      <w:ins w:id="134" w:author="力 马" w:date="2021-02-20T09:32:00Z">
+        <w:r>
+          <w:rPr>
+            <w:rFonts w:hint="eastAsia"/>
+          </w:rPr>
+          <w:t>元素</w:t>
+        </w:r>
+      </w:ins>
+    </w:p>
+    <w:p>
+      <w:pPr>
+        <w:pStyle w:val="a4"/>
+        <w:numPr>
+          <w:ilvl w:val="2"/>
+          <w:numId w:val="1"/>
+        </w:numPr>
+        <w:ind w:firstLineChars="0"/>
+        <w:rPr>
+          <w:ins w:id="135" w:author="力 马" w:date="2021-02-20T09:32:00Z"/>
+        </w:rPr>
+      </w:pPr>
+      <w:ins w:id="136" w:author="董士崇" w:date="2021-02-20T11:56:00Z">
+        <w:r>
+          <w:rPr>
+            <w:rFonts w:hint="eastAsia"/>
+          </w:rPr>
+          <w:t>需要躲避的区域可以抽象成一个区域内的“洞”</w:t>
         </w:r>
       </w:ins>
     </w:p>
@@ -262,269 +2121,24 @@
           <w:numId w:val="1"/>
         </w:numPr>
         <w:ind w:firstLineChars="0"/>
-      </w:pPr>
-      <w:ins w:id="4" w:author="董士崇" w:date="2021-02-20T11:57:00Z">
-        <w:r>
-          <w:rPr>
-            <w:rFonts w:hint="eastAsia"/>
-          </w:rPr>
-          <w:t>其他元素（</w:t>
-        </w:r>
-      </w:ins>
-      <w:ins w:id="5" w:author="董士崇" w:date="2021-02-20T11:58:00Z">
-        <w:r>
-          <w:rPr>
-            <w:rFonts w:hint="eastAsia"/>
-          </w:rPr>
-          <w:t>如消火栓、其他立管</w:t>
-        </w:r>
-        <w:r>
-          <w:t xml:space="preserve"> 、门洞处、人防门处、防火卷帘处等</w:t>
-        </w:r>
-      </w:ins>
-      <w:ins w:id="6" w:author="董士崇" w:date="2021-02-20T11:57:00Z">
-        <w:r>
-          <w:rPr>
-            <w:rFonts w:hint="eastAsia"/>
-          </w:rPr>
-          <w:t>）</w:t>
-        </w:r>
-      </w:ins>
-    </w:p>
-    <w:p>
-      <w:pPr>
-        <w:pStyle w:val="a4"/>
-        <w:numPr>
-          <w:ilvl w:val="0"/>
-          <w:numId w:val="1"/>
-        </w:numPr>
-        <w:ind w:firstLineChars="0"/>
-      </w:pPr>
-      <w:r>
-        <w:rPr>
-          <w:rFonts w:hint="eastAsia"/>
-        </w:rPr>
-        <w:t>建筑空间</w:t>
-      </w:r>
-      <w:r>
-        <w:rPr>
-          <w:rFonts w:hint="eastAsia"/>
-        </w:rPr>
-        <w:t>的</w:t>
-      </w:r>
-      <w:r>
-        <w:rPr>
-          <w:rFonts w:hint="eastAsia"/>
-        </w:rPr>
-        <w:t>空间</w:t>
-      </w:r>
-      <w:r>
-        <w:rPr>
-          <w:rFonts w:hint="eastAsia"/>
-        </w:rPr>
-        <w:t>关系</w:t>
-      </w:r>
-      <w:r>
-        <w:rPr>
-          <w:rFonts w:hint="eastAsia"/>
-        </w:rPr>
-        <w:t>（S</w:t>
-      </w:r>
-      <w:r>
-        <w:t>p</w:t>
-      </w:r>
-      <w:r>
-        <w:t>a</w:t>
-      </w:r>
-      <w:r>
-        <w:t>t</w:t>
-      </w:r>
-      <w:r>
-        <w:t>i</w:t>
-      </w:r>
-      <w:r>
-        <w:t xml:space="preserve">al </w:t>
-      </w:r>
-      <w:r>
-        <w:t>Relation</w:t>
-      </w:r>
-      <w:r>
-        <w:rPr>
-          <w:rFonts w:hint="eastAsia"/>
-        </w:rPr>
-        <w:t>）</w:t>
-      </w:r>
-      <w:r>
-        <w:rPr>
-          <w:rFonts w:hint="eastAsia"/>
-        </w:rPr>
-        <w:t>分析</w:t>
-      </w:r>
-      <w:r>
-        <w:rPr>
-          <w:rFonts w:hint="eastAsia"/>
-        </w:rPr>
-        <w:t xml:space="preserve"> </w:t>
-      </w:r>
-    </w:p>
-    <w:p>
-      <w:pPr>
-        <w:pStyle w:val="a4"/>
-        <w:numPr>
-          <w:ilvl w:val="1"/>
-          <w:numId w:val="1"/>
-        </w:numPr>
-        <w:ind w:firstLineChars="0"/>
-      </w:pPr>
-      <w:r>
-        <w:rPr>
-          <w:rFonts w:hint="eastAsia"/>
-        </w:rPr>
-        <w:t>建筑空间</w:t>
-      </w:r>
-      <w:r>
-        <w:rPr>
-          <w:rFonts w:hint="eastAsia"/>
-        </w:rPr>
-        <w:t>区域（A</w:t>
-      </w:r>
-      <w:r>
-        <w:t>rea</w:t>
-      </w:r>
-      <w:r>
-        <w:rPr>
-          <w:rFonts w:hint="eastAsia"/>
-        </w:rPr>
-        <w:t>）</w:t>
-      </w:r>
-      <w:r>
-        <w:rPr>
-          <w:rFonts w:hint="eastAsia"/>
-        </w:rPr>
-        <w:t>用封闭的多段线标识</w:t>
-      </w:r>
-    </w:p>
-    <w:p>
-      <w:pPr>
-        <w:pStyle w:val="a4"/>
-        <w:numPr>
-          <w:ilvl w:val="1"/>
-          <w:numId w:val="1"/>
-        </w:numPr>
-        <w:ind w:firstLineChars="0"/>
-      </w:pPr>
-      <w:r>
-        <w:rPr>
-          <w:rFonts w:hint="eastAsia"/>
-        </w:rPr>
-        <w:t>建筑空间</w:t>
-      </w:r>
-      <w:r>
-        <w:rPr>
-          <w:rFonts w:hint="eastAsia"/>
-        </w:rPr>
-        <w:t>区域</w:t>
-      </w:r>
-      <w:r>
-        <w:rPr>
-          <w:rFonts w:hint="eastAsia"/>
-        </w:rPr>
-        <w:t>（A</w:t>
-      </w:r>
-      <w:r>
-        <w:t>rea</w:t>
-      </w:r>
-      <w:r>
-        <w:rPr>
-          <w:rFonts w:hint="eastAsia"/>
-        </w:rPr>
-        <w:t>）可能会有“洞”的情况</w:t>
-      </w:r>
-    </w:p>
-    <w:p>
-      <w:pPr>
-        <w:pStyle w:val="a4"/>
-        <w:numPr>
-          <w:ilvl w:val="1"/>
-          <w:numId w:val="1"/>
-        </w:numPr>
-        <w:ind w:firstLineChars="0"/>
-      </w:pPr>
-      <w:r>
-        <w:rPr>
-          <w:rFonts w:hint="eastAsia"/>
-        </w:rPr>
-        <w:t>建筑空间</w:t>
-      </w:r>
-      <w:r>
-        <w:rPr>
-          <w:rFonts w:hint="eastAsia"/>
-        </w:rPr>
-        <w:t>区域（A</w:t>
-      </w:r>
-      <w:r>
-        <w:t>rea</w:t>
-      </w:r>
-      <w:r>
-        <w:rPr>
-          <w:rFonts w:hint="eastAsia"/>
-        </w:rPr>
-        <w:t>）可能会有“岛”的情况</w:t>
-      </w:r>
-    </w:p>
-    <w:p>
-      <w:pPr>
-        <w:pStyle w:val="a4"/>
-        <w:numPr>
-          <w:ilvl w:val="0"/>
-          <w:numId w:val="1"/>
-        </w:numPr>
-        <w:ind w:firstLineChars="0"/>
-      </w:pPr>
-      <w:r>
-        <w:rPr>
-          <w:rFonts w:hint="eastAsia"/>
-        </w:rPr>
-        <w:t>建筑空间</w:t>
-      </w:r>
-      <w:r>
-        <w:rPr>
-          <w:rFonts w:hint="eastAsia"/>
-        </w:rPr>
-        <w:t>的业务逻辑关系约束</w:t>
-      </w:r>
-    </w:p>
-    <w:p>
-      <w:pPr>
-        <w:pStyle w:val="a4"/>
-        <w:numPr>
-          <w:ilvl w:val="1"/>
-          <w:numId w:val="1"/>
-        </w:numPr>
-        <w:ind w:firstLineChars="0"/>
-      </w:pPr>
-      <w:r>
-        <w:rPr>
-          <w:rFonts w:hint="eastAsia"/>
-        </w:rPr>
-        <w:t>必须布置</w:t>
-      </w:r>
-      <w:ins w:id="7" w:author="力 马" w:date="2021-02-20T09:26:00Z">
-        <w:r>
-          <w:rPr>
-            <w:rFonts w:hint="eastAsia"/>
-          </w:rPr>
-          <w:t>的空间</w:t>
-        </w:r>
-      </w:ins>
-      <w:del w:id="8" w:author="力 马" w:date="2021-02-20T09:26:00Z">
-        <w:r>
-          <w:rPr>
-            <w:rFonts w:hint="eastAsia"/>
-          </w:rPr>
-          <w:delText>区域</w:delText>
-        </w:r>
-      </w:del>
+        <w:rPr>
+          <w:ins w:id="137" w:author="力 马" w:date="2021-02-20T09:32:00Z"/>
+        </w:rPr>
+      </w:pPr>
+      <w:ins w:id="138" w:author="力 马" w:date="2021-02-20T09:32:00Z">
+        <w:r>
+          <w:rPr>
+            <w:rFonts w:hint="eastAsia"/>
+          </w:rPr>
+          <w:t>车位的</w:t>
+        </w:r>
+        <w:r>
+          <w:rPr>
+            <w:rFonts w:hint="eastAsia"/>
+          </w:rPr>
+          <w:t>躲避</w:t>
+        </w:r>
+      </w:ins>
     </w:p>
     <w:p>
       <w:pPr>
@@ -534,64 +2148,18 @@
           <w:numId w:val="1"/>
         </w:numPr>
         <w:ind w:firstLineChars="0"/>
-      </w:pPr>
-      <w:del w:id="9" w:author="力 马" w:date="2021-02-20T09:24:00Z">
-        <w:r>
-          <w:rPr>
-            <w:rFonts w:hint="eastAsia"/>
-          </w:rPr>
-          <w:delText>指定区域（</w:delText>
-        </w:r>
-      </w:del>
-      <w:r>
-        <w:t>隔油池、水泵房、垃圾房</w:t>
-      </w:r>
-      <w:r>
-        <w:rPr>
-          <w:rFonts w:hint="eastAsia"/>
-        </w:rPr>
-        <w:t>等</w:t>
-      </w:r>
-      <w:del w:id="10" w:author="力 马" w:date="2021-02-20T09:24:00Z">
-        <w:r>
-          <w:rPr>
-            <w:rFonts w:hint="eastAsia"/>
-          </w:rPr>
-          <w:delText>）</w:delText>
-        </w:r>
-      </w:del>
-    </w:p>
-    <w:p>
-      <w:pPr>
-        <w:pStyle w:val="a4"/>
-        <w:numPr>
-          <w:ilvl w:val="1"/>
-          <w:numId w:val="1"/>
-        </w:numPr>
-        <w:ind w:firstLineChars="0"/>
-      </w:pPr>
-      <w:r>
-        <w:rPr>
-          <w:rFonts w:hint="eastAsia"/>
-        </w:rPr>
-        <w:t>可布置</w:t>
-      </w:r>
-      <w:ins w:id="11" w:author="力 马" w:date="2021-02-20T09:26:00Z">
-        <w:r>
-          <w:rPr>
-            <w:rFonts w:hint="eastAsia"/>
-          </w:rPr>
-          <w:t>的空间</w:t>
-        </w:r>
-      </w:ins>
-      <w:del w:id="12" w:author="力 马" w:date="2021-02-20T09:26:00Z">
-        <w:r>
-          <w:rPr>
-            <w:rFonts w:hint="eastAsia"/>
-          </w:rPr>
-          <w:delText>区域</w:delText>
-        </w:r>
-      </w:del>
+        <w:rPr>
+          <w:ins w:id="139" w:author="董士崇" w:date="2021-02-20T11:52:00Z"/>
+        </w:rPr>
+      </w:pPr>
+      <w:ins w:id="140" w:author="力 马" w:date="2021-02-20T09:33:00Z">
+        <w:r>
+          <w:rPr>
+            <w:rFonts w:hint="eastAsia"/>
+          </w:rPr>
+          <w:t>若布置在孤立柱上，则需要避免安装在紧靠车位的一（两）侧，且应面向车道线的方向</w:t>
+        </w:r>
+      </w:ins>
     </w:p>
     <w:p>
       <w:pPr>
@@ -601,874 +2169,11 @@
           <w:numId w:val="1"/>
         </w:numPr>
         <w:ind w:firstLineChars="0"/>
-      </w:pPr>
-      <w:ins w:id="13" w:author="力 马" w:date="2021-02-20T09:25:00Z">
-        <w:r>
-          <w:rPr>
-            <w:rFonts w:hint="eastAsia"/>
-          </w:rPr>
-          <w:t>即</w:t>
-        </w:r>
-      </w:ins>
-      <w:r>
-        <w:rPr>
-          <w:rFonts w:hint="eastAsia"/>
-        </w:rPr>
-        <w:t>停车区域</w:t>
-      </w:r>
-      <w:ins w:id="14" w:author="力 马" w:date="2021-02-20T09:25:00Z">
-        <w:r>
-          <w:rPr>
-            <w:rFonts w:hint="eastAsia"/>
-          </w:rPr>
-          <w:t>，包含车位和</w:t>
-        </w:r>
-      </w:ins>
-      <w:ins w:id="15" w:author="力 马" w:date="2021-02-20T09:26:00Z">
-        <w:r>
-          <w:rPr>
-            <w:rFonts w:hint="eastAsia"/>
-          </w:rPr>
-          <w:t>车道</w:t>
-        </w:r>
-      </w:ins>
-    </w:p>
-    <w:p>
-      <w:pPr>
-        <w:pStyle w:val="a4"/>
-        <w:numPr>
-          <w:ilvl w:val="1"/>
-          <w:numId w:val="1"/>
-        </w:numPr>
-        <w:ind w:firstLineChars="0"/>
-      </w:pPr>
-      <w:r>
-        <w:rPr>
-          <w:rFonts w:hint="eastAsia"/>
-        </w:rPr>
-        <w:t>不</w:t>
-      </w:r>
-      <w:r>
-        <w:rPr>
-          <w:rFonts w:hint="eastAsia"/>
-        </w:rPr>
-        <w:t>可</w:t>
-      </w:r>
-      <w:r>
-        <w:rPr>
-          <w:rFonts w:hint="eastAsia"/>
-        </w:rPr>
-        <w:t>布置</w:t>
-      </w:r>
-      <w:ins w:id="16" w:author="力 马" w:date="2021-02-20T09:26:00Z">
-        <w:r>
-          <w:rPr>
-            <w:rFonts w:hint="eastAsia"/>
-          </w:rPr>
-          <w:t>的空间</w:t>
-        </w:r>
-      </w:ins>
-      <w:del w:id="17" w:author="力 马" w:date="2021-02-20T09:26:00Z">
-        <w:r>
-          <w:rPr>
-            <w:rFonts w:hint="eastAsia"/>
-          </w:rPr>
-          <w:delText>区域</w:delText>
-        </w:r>
-      </w:del>
-    </w:p>
-    <w:p>
-      <w:pPr>
-        <w:pStyle w:val="a4"/>
-        <w:numPr>
-          <w:ilvl w:val="2"/>
-          <w:numId w:val="1"/>
-        </w:numPr>
-        <w:ind w:firstLineChars="0"/>
-      </w:pPr>
-      <w:del w:id="18" w:author="力 马" w:date="2021-02-20T09:24:00Z">
-        <w:r>
-          <w:rPr>
-            <w:rFonts w:hint="eastAsia"/>
-          </w:rPr>
-          <w:delText>没有名字或者名字我们不关心的就是其他区域</w:delText>
-        </w:r>
-      </w:del>
-      <w:ins w:id="19" w:author="力 马" w:date="2021-02-20T09:24:00Z">
-        <w:r>
-          <w:rPr>
-            <w:rFonts w:hint="eastAsia"/>
-          </w:rPr>
-          <w:t>除了必须布置</w:t>
-        </w:r>
-      </w:ins>
-      <w:ins w:id="20" w:author="力 马" w:date="2021-02-20T09:26:00Z">
-        <w:r>
-          <w:rPr>
-            <w:rFonts w:hint="eastAsia"/>
-          </w:rPr>
-          <w:t>的空间</w:t>
-        </w:r>
-      </w:ins>
-      <w:ins w:id="21" w:author="力 马" w:date="2021-02-20T09:24:00Z">
-        <w:r>
-          <w:rPr>
-            <w:rFonts w:hint="eastAsia"/>
-          </w:rPr>
-          <w:t>和可布置</w:t>
-        </w:r>
-      </w:ins>
-      <w:ins w:id="22" w:author="力 马" w:date="2021-02-20T09:26:00Z">
-        <w:r>
-          <w:rPr>
-            <w:rFonts w:hint="eastAsia"/>
-          </w:rPr>
-          <w:t>的空间</w:t>
-        </w:r>
-      </w:ins>
-      <w:ins w:id="23" w:author="力 马" w:date="2021-02-20T09:25:00Z">
-        <w:r>
-          <w:rPr>
-            <w:rFonts w:hint="eastAsia"/>
-          </w:rPr>
-          <w:t>外都是不可布置</w:t>
-        </w:r>
-      </w:ins>
-      <w:ins w:id="24" w:author="力 马" w:date="2021-02-20T09:26:00Z">
-        <w:r>
-          <w:rPr>
-            <w:rFonts w:hint="eastAsia"/>
-          </w:rPr>
-          <w:t>的空间</w:t>
-        </w:r>
-      </w:ins>
-      <w:ins w:id="25" w:author="力 马" w:date="2021-02-20T09:25:00Z">
-        <w:r>
-          <w:rPr>
-            <w:rFonts w:hint="eastAsia"/>
-          </w:rPr>
-          <w:t>。</w:t>
-        </w:r>
-      </w:ins>
-      <w:ins w:id="26" w:author="力 马" w:date="2021-02-20T09:24:00Z">
-        <w:r>
-          <w:rPr>
-            <w:rFonts w:hint="eastAsia"/>
-          </w:rPr>
-          <w:t>需增加开关设定</w:t>
-        </w:r>
-      </w:ins>
-      <w:ins w:id="27" w:author="力 马" w:date="2021-02-20T09:25:00Z">
-        <w:r>
-          <w:rPr>
-            <w:rFonts w:hint="eastAsia"/>
-          </w:rPr>
-          <w:t>不可布置</w:t>
-        </w:r>
-      </w:ins>
-      <w:ins w:id="28" w:author="力 马" w:date="2021-02-20T09:26:00Z">
-        <w:r>
-          <w:rPr>
-            <w:rFonts w:hint="eastAsia"/>
-          </w:rPr>
-          <w:t>的空间</w:t>
-        </w:r>
-      </w:ins>
-      <w:ins w:id="29" w:author="力 马" w:date="2021-02-20T09:25:00Z">
-        <w:r>
-          <w:rPr>
-            <w:rFonts w:hint="eastAsia"/>
-          </w:rPr>
-          <w:t>是否需要被保护。</w:t>
-        </w:r>
-      </w:ins>
-    </w:p>
-    <w:p>
-      <w:pPr>
-        <w:pStyle w:val="a4"/>
-        <w:numPr>
-          <w:ilvl w:val="1"/>
-          <w:numId w:val="1"/>
-        </w:numPr>
-        <w:ind w:firstLineChars="0"/>
-      </w:pPr>
-      <w:r>
-        <w:rPr>
-          <w:rFonts w:hint="eastAsia"/>
-        </w:rPr>
-        <w:t>必须布置</w:t>
-      </w:r>
-      <w:del w:id="30" w:author="力 马" w:date="2021-02-20T09:27:00Z">
-        <w:r>
-          <w:rPr>
-            <w:rFonts w:hint="eastAsia"/>
-          </w:rPr>
-          <w:delText>点位</w:delText>
-        </w:r>
-      </w:del>
-      <w:r>
-        <w:rPr>
-          <w:rFonts w:hint="eastAsia"/>
-        </w:rPr>
-        <w:t>的</w:t>
-      </w:r>
-      <w:del w:id="31" w:author="力 马" w:date="2021-02-20T09:27:00Z">
-        <w:r>
-          <w:rPr>
-            <w:rFonts w:hint="eastAsia"/>
-          </w:rPr>
-          <w:delText>建筑</w:delText>
-        </w:r>
-      </w:del>
-      <w:r>
-        <w:rPr>
-          <w:rFonts w:hint="eastAsia"/>
-        </w:rPr>
-        <w:t>空间</w:t>
-      </w:r>
-      <w:r>
-        <w:t>的点位可以保护</w:t>
-      </w:r>
-      <w:ins w:id="32" w:author="力 马" w:date="2021-02-20T09:27:00Z">
-        <w:r>
-          <w:rPr>
-            <w:rFonts w:hint="eastAsia"/>
-          </w:rPr>
-          <w:t>可布置的空间</w:t>
-        </w:r>
-      </w:ins>
-      <w:del w:id="33" w:author="力 马" w:date="2021-02-20T09:26:00Z">
-        <w:r>
-          <w:delText>停车区域</w:delText>
-        </w:r>
-      </w:del>
-      <w:r>
-        <w:rPr>
-          <w:rFonts w:hint="eastAsia"/>
-        </w:rPr>
-        <w:t>和</w:t>
-      </w:r>
-      <w:del w:id="34" w:author="力 马" w:date="2021-02-20T09:27:00Z">
-        <w:r>
-          <w:rPr>
-            <w:rFonts w:hint="eastAsia"/>
-          </w:rPr>
-          <w:delText>其他</w:delText>
-        </w:r>
-        <w:r>
-          <w:rPr>
-            <w:rFonts w:hint="eastAsia"/>
-          </w:rPr>
-          <w:delText>建筑</w:delText>
-        </w:r>
-      </w:del>
-      <w:ins w:id="35" w:author="力 马" w:date="2021-02-20T09:27:00Z">
-        <w:r>
-          <w:rPr>
-            <w:rFonts w:hint="eastAsia"/>
-          </w:rPr>
-          <w:t>不可布置的</w:t>
-        </w:r>
-      </w:ins>
-      <w:r>
-        <w:rPr>
-          <w:rFonts w:hint="eastAsia"/>
-        </w:rPr>
-        <w:t>空间</w:t>
-      </w:r>
-      <w:ins w:id="36" w:author="力 马" w:date="2021-02-20T09:23:00Z">
-        <w:r>
-          <w:rPr>
-            <w:rFonts w:hint="eastAsia"/>
-          </w:rPr>
-          <w:t>。此选项可开关。</w:t>
-        </w:r>
-      </w:ins>
-    </w:p>
-    <w:p>
-      <w:pPr>
-        <w:pStyle w:val="a4"/>
-        <w:numPr>
-          <w:ilvl w:val="1"/>
-          <w:numId w:val="1"/>
-        </w:numPr>
-        <w:ind w:firstLineChars="0"/>
-      </w:pPr>
-      <w:del w:id="37" w:author="力 马" w:date="2021-02-20T09:27:00Z">
-        <w:r>
-          <w:delText>停车区域</w:delText>
-        </w:r>
-      </w:del>
-      <w:ins w:id="38" w:author="力 马" w:date="2021-02-20T09:27:00Z">
-        <w:r>
-          <w:rPr>
-            <w:rFonts w:hint="eastAsia"/>
-          </w:rPr>
-          <w:t>可布置的空间</w:t>
-        </w:r>
-      </w:ins>
-      <w:r>
-        <w:t>的点位</w:t>
-      </w:r>
-      <w:del w:id="39" w:author="力 马" w:date="2021-02-20T09:27:00Z">
-        <w:r>
-          <w:delText>保护</w:delText>
-        </w:r>
-      </w:del>
-      <w:r>
-        <w:t>无法</w:t>
-      </w:r>
-      <w:del w:id="40" w:author="力 马" w:date="2021-02-20T09:27:00Z">
-        <w:r>
-          <w:delText>用于</w:delText>
-        </w:r>
-      </w:del>
-      <w:ins w:id="41" w:author="力 马" w:date="2021-02-20T09:27:00Z">
-        <w:r>
-          <w:rPr>
-            <w:rFonts w:hint="eastAsia"/>
-          </w:rPr>
-          <w:t>保护</w:t>
-        </w:r>
-      </w:ins>
-      <w:r>
-        <w:rPr>
-          <w:rFonts w:hint="eastAsia"/>
-        </w:rPr>
-        <w:t>必须布置</w:t>
-      </w:r>
-      <w:ins w:id="42" w:author="力 马" w:date="2021-02-20T09:27:00Z">
-        <w:r>
-          <w:rPr>
-            <w:rFonts w:hint="eastAsia"/>
-          </w:rPr>
-          <w:t>的空间</w:t>
-        </w:r>
-      </w:ins>
-      <w:del w:id="43" w:author="力 马" w:date="2021-02-20T09:27:00Z">
-        <w:r>
-          <w:rPr>
-            <w:rFonts w:hint="eastAsia"/>
-          </w:rPr>
-          <w:delText>区域</w:delText>
-        </w:r>
-      </w:del>
-      <w:r>
-        <w:rPr>
-          <w:rFonts w:hint="eastAsia"/>
-        </w:rPr>
-        <w:t>，但可以用于保护</w:t>
-      </w:r>
-      <w:del w:id="44" w:author="力 马" w:date="2021-02-20T09:28:00Z">
-        <w:r>
-          <w:rPr>
-            <w:rFonts w:hint="eastAsia"/>
-          </w:rPr>
-          <w:delText>其他</w:delText>
-        </w:r>
-        <w:r>
-          <w:rPr>
-            <w:rFonts w:hint="eastAsia"/>
-          </w:rPr>
-          <w:delText>建筑</w:delText>
-        </w:r>
-      </w:del>
-      <w:ins w:id="45" w:author="力 马" w:date="2021-02-20T09:28:00Z">
-        <w:r>
-          <w:rPr>
-            <w:rFonts w:hint="eastAsia"/>
-          </w:rPr>
-          <w:t>不可布置的</w:t>
-        </w:r>
-      </w:ins>
-      <w:r>
-        <w:rPr>
-          <w:rFonts w:hint="eastAsia"/>
-        </w:rPr>
-        <w:t>空间</w:t>
-      </w:r>
-      <w:ins w:id="46" w:author="力 马" w:date="2021-02-20T09:23:00Z">
-        <w:r>
-          <w:rPr>
-            <w:rFonts w:hint="eastAsia"/>
-          </w:rPr>
-          <w:t>。此选项可开关。</w:t>
-        </w:r>
-      </w:ins>
-    </w:p>
-    <w:p>
-      <w:pPr>
-        <w:pStyle w:val="a4"/>
-        <w:numPr>
-          <w:ilvl w:val="1"/>
-          <w:numId w:val="1"/>
-        </w:numPr>
-        <w:ind w:firstLineChars="0"/>
-        <w:rPr>
-          <w:del w:id="47" w:author="力 马" w:date="2021-02-20T09:28:00Z"/>
-        </w:rPr>
-      </w:pPr>
-      <w:del w:id="48" w:author="力 马" w:date="2021-02-20T09:28:00Z">
-        <w:r>
-          <w:rPr>
-            <w:rFonts w:hint="eastAsia"/>
-          </w:rPr>
-          <w:delText>若</w:delText>
-        </w:r>
-        <w:r>
-          <w:rPr>
-            <w:rFonts w:hint="eastAsia"/>
-          </w:rPr>
-          <w:delText>不可布置区域存在盲区，在</w:delText>
-        </w:r>
-        <w:r>
-          <w:rPr>
-            <w:rFonts w:hint="eastAsia"/>
-          </w:rPr>
-          <w:delText>可布置区域添加布置点位</w:delText>
-        </w:r>
-      </w:del>
-    </w:p>
-    <w:p>
-      <w:pPr>
-        <w:pStyle w:val="a4"/>
-        <w:numPr>
-          <w:ilvl w:val="0"/>
-          <w:numId w:val="1"/>
-        </w:numPr>
-        <w:ind w:firstLineChars="0"/>
-      </w:pPr>
-      <w:r>
-        <w:rPr>
-          <w:rFonts w:hint="eastAsia"/>
-        </w:rPr>
-        <w:t>算法</w:t>
-      </w:r>
-      <w:r>
-        <w:rPr>
-          <w:rFonts w:hint="eastAsia"/>
-        </w:rPr>
-        <w:t>实现</w:t>
-      </w:r>
-    </w:p>
-    <w:p>
-      <w:pPr>
-        <w:pStyle w:val="a4"/>
-        <w:numPr>
-          <w:ilvl w:val="1"/>
-          <w:numId w:val="1"/>
-        </w:numPr>
-        <w:ind w:firstLineChars="0"/>
-      </w:pPr>
-      <w:r>
-        <w:rPr>
-          <w:rFonts w:hint="eastAsia"/>
-        </w:rPr>
-        <w:t>目标</w:t>
-      </w:r>
-      <w:r>
-        <w:rPr>
-          <w:rFonts w:hint="eastAsia"/>
-        </w:rPr>
-        <w:t>约束</w:t>
-      </w:r>
-      <w:r>
-        <w:rPr>
-          <w:rFonts w:hint="eastAsia"/>
-        </w:rPr>
-        <w:t>（</w:t>
-      </w:r>
-      <w:r>
-        <w:rPr>
-          <w:rFonts w:hint="eastAsia"/>
-        </w:rPr>
-        <w:t>必须</w:t>
-      </w:r>
-      <w:r>
-        <w:rPr>
-          <w:rFonts w:hint="eastAsia"/>
-        </w:rPr>
-        <w:t>）</w:t>
-      </w:r>
-    </w:p>
-    <w:p>
-      <w:pPr>
-        <w:pStyle w:val="a4"/>
-        <w:numPr>
-          <w:ilvl w:val="2"/>
-          <w:numId w:val="1"/>
-        </w:numPr>
-        <w:ind w:firstLineChars="0"/>
-      </w:pPr>
-      <w:r>
-        <w:t>布置结果没有盲区</w:t>
-      </w:r>
-      <w:r>
-        <w:rPr>
-          <w:rFonts w:hint="eastAsia"/>
-        </w:rPr>
-        <w:t>，</w:t>
-      </w:r>
-      <w:r>
-        <w:rPr>
-          <w:rFonts w:hint="eastAsia"/>
-        </w:rPr>
-        <w:t>除非盲区不可避免</w:t>
-      </w:r>
-    </w:p>
-    <w:p>
-      <w:pPr>
-        <w:pStyle w:val="a4"/>
-        <w:numPr>
-          <w:ilvl w:val="1"/>
-          <w:numId w:val="1"/>
-        </w:numPr>
-        <w:ind w:firstLineChars="0"/>
-      </w:pPr>
-      <w:r>
-        <w:rPr>
-          <w:rFonts w:hint="eastAsia"/>
-        </w:rPr>
-        <w:t>布置点位</w:t>
-      </w:r>
-      <w:r>
-        <w:rPr>
-          <w:rFonts w:hint="eastAsia"/>
-        </w:rPr>
-        <w:t>约束</w:t>
-      </w:r>
-      <w:r>
-        <w:rPr>
-          <w:rFonts w:hint="eastAsia"/>
-        </w:rPr>
-        <w:t>（</w:t>
-      </w:r>
-      <w:r>
-        <w:rPr>
-          <w:rFonts w:hint="eastAsia"/>
-        </w:rPr>
-        <w:t>必须</w:t>
-      </w:r>
-      <w:r>
-        <w:rPr>
-          <w:rFonts w:hint="eastAsia"/>
-        </w:rPr>
-        <w:t>）</w:t>
-      </w:r>
-    </w:p>
-    <w:p>
-      <w:pPr>
-        <w:pStyle w:val="a4"/>
-        <w:numPr>
-          <w:ilvl w:val="2"/>
-          <w:numId w:val="1"/>
-        </w:numPr>
-        <w:ind w:firstLineChars="0"/>
-      </w:pPr>
-      <w:r>
-        <w:rPr>
-          <w:rFonts w:hint="eastAsia"/>
-        </w:rPr>
-        <w:t>在</w:t>
-      </w:r>
-      <w:r>
-        <w:t>墙和柱</w:t>
-      </w:r>
-      <w:r>
-        <w:rPr>
-          <w:rFonts w:hint="eastAsia"/>
-        </w:rPr>
-        <w:t>处放置</w:t>
-      </w:r>
-      <w:r>
-        <w:t>布置点位</w:t>
-      </w:r>
-      <w:r>
-        <w:rPr>
-          <w:rFonts w:hint="eastAsia"/>
-        </w:rPr>
-        <w:t>。</w:t>
-      </w:r>
-    </w:p>
-    <w:p>
-      <w:pPr>
-        <w:pStyle w:val="a4"/>
-        <w:numPr>
-          <w:ilvl w:val="1"/>
-          <w:numId w:val="1"/>
-        </w:numPr>
-        <w:ind w:firstLineChars="0"/>
-      </w:pPr>
-      <w:r>
-        <w:rPr>
-          <w:rFonts w:hint="eastAsia"/>
-        </w:rPr>
-        <w:t>经济性约束</w:t>
-      </w:r>
-      <w:r>
-        <w:rPr>
-          <w:rFonts w:hint="eastAsia"/>
-        </w:rPr>
-        <w:t>（</w:t>
-      </w:r>
-      <w:r>
-        <w:rPr>
-          <w:rFonts w:hint="eastAsia"/>
-        </w:rPr>
-        <w:t>必须</w:t>
-      </w:r>
-      <w:r>
-        <w:rPr>
-          <w:rFonts w:hint="eastAsia"/>
-        </w:rPr>
-        <w:t>）</w:t>
-      </w:r>
-    </w:p>
-    <w:p>
-      <w:pPr>
-        <w:pStyle w:val="a4"/>
-        <w:numPr>
-          <w:ilvl w:val="2"/>
-          <w:numId w:val="1"/>
-        </w:numPr>
-        <w:ind w:firstLineChars="0"/>
-      </w:pPr>
-      <w:r>
-        <w:t>以尽量少的点位覆盖整个区域</w:t>
-      </w:r>
-    </w:p>
-    <w:p>
-      <w:pPr>
-        <w:pStyle w:val="a4"/>
-        <w:numPr>
-          <w:ilvl w:val="1"/>
-          <w:numId w:val="1"/>
-        </w:numPr>
-        <w:ind w:firstLineChars="0"/>
-      </w:pPr>
-      <w:r>
-        <w:rPr>
-          <w:rFonts w:hint="eastAsia"/>
-        </w:rPr>
-        <w:t>布置顺序</w:t>
-      </w:r>
-      <w:r>
-        <w:rPr>
-          <w:rFonts w:hint="eastAsia"/>
-        </w:rPr>
-        <w:t>约束</w:t>
-      </w:r>
-      <w:r>
-        <w:rPr>
-          <w:rFonts w:hint="eastAsia"/>
-        </w:rPr>
-        <w:t>（</w:t>
-      </w:r>
-      <w:r>
-        <w:rPr>
-          <w:rFonts w:hint="eastAsia"/>
-        </w:rPr>
-        <w:t>推荐</w:t>
-      </w:r>
-      <w:r>
-        <w:rPr>
-          <w:rFonts w:hint="eastAsia"/>
-        </w:rPr>
-        <w:t>）</w:t>
-      </w:r>
-    </w:p>
-    <w:p>
-      <w:pPr>
-        <w:pStyle w:val="a4"/>
-        <w:numPr>
-          <w:ilvl w:val="2"/>
-          <w:numId w:val="1"/>
-        </w:numPr>
-        <w:ind w:firstLineChars="0"/>
-      </w:pPr>
-      <w:r>
-        <w:t>优先集水坑</w:t>
-      </w:r>
-      <w:r>
-        <w:rPr>
-          <w:rFonts w:hint="eastAsia"/>
-        </w:rPr>
-        <w:t>（包括地漏）</w:t>
-      </w:r>
-      <w:r>
-        <w:t>附近布置</w:t>
-      </w:r>
-    </w:p>
-    <w:p>
-      <w:pPr>
-        <w:pStyle w:val="a4"/>
-        <w:numPr>
-          <w:ilvl w:val="2"/>
-          <w:numId w:val="1"/>
-        </w:numPr>
-        <w:ind w:firstLineChars="0"/>
-      </w:pPr>
-      <w:r>
-        <w:t>其次排水沟附近布置</w:t>
-      </w:r>
-    </w:p>
-    <w:p>
-      <w:pPr>
-        <w:pStyle w:val="a4"/>
-        <w:numPr>
-          <w:ilvl w:val="2"/>
-          <w:numId w:val="1"/>
-        </w:numPr>
-        <w:ind w:firstLineChars="0"/>
-        <w:rPr>
-          <w:ins w:id="49" w:author="力 马" w:date="2021-02-20T09:30:00Z"/>
-        </w:rPr>
-      </w:pPr>
-      <w:r>
-        <w:t>最后任意布置</w:t>
-      </w:r>
-    </w:p>
-    <w:p>
-      <w:pPr>
-        <w:pStyle w:val="a4"/>
-        <w:numPr>
-          <w:ilvl w:val="1"/>
-          <w:numId w:val="1"/>
-        </w:numPr>
-        <w:ind w:firstLineChars="0"/>
-        <w:rPr>
-          <w:ins w:id="50" w:author="力 马" w:date="2021-02-20T09:31:00Z"/>
-        </w:rPr>
-      </w:pPr>
-      <w:ins w:id="51" w:author="力 马" w:date="2021-02-20T09:31:00Z">
-        <w:r>
-          <w:rPr>
-            <w:rFonts w:hint="eastAsia"/>
-          </w:rPr>
-          <w:t>元素的躲避</w:t>
-        </w:r>
-      </w:ins>
-    </w:p>
-    <w:p>
-      <w:pPr>
-        <w:pStyle w:val="a4"/>
-        <w:numPr>
-          <w:ilvl w:val="2"/>
-          <w:numId w:val="1"/>
-        </w:numPr>
-        <w:ind w:firstLineChars="0"/>
-        <w:rPr>
-          <w:ins w:id="52" w:author="董士崇" w:date="2021-02-20T11:56:00Z"/>
-        </w:rPr>
-      </w:pPr>
-      <w:ins w:id="53" w:author="力 马" w:date="2021-02-20T09:31:00Z">
-        <w:r>
-          <w:rPr>
-            <w:rFonts w:hint="eastAsia"/>
-          </w:rPr>
-          <w:t>躲避</w:t>
-        </w:r>
-        <w:r>
-          <w:rPr>
-            <w:rFonts w:hint="eastAsia"/>
-          </w:rPr>
-          <w:t>如消火栓、其他立管</w:t>
-        </w:r>
-        <w:r>
-          <w:t xml:space="preserve"> 、门洞处、人防门处、防火卷帘处等</w:t>
-        </w:r>
-      </w:ins>
-      <w:ins w:id="54" w:author="力 马" w:date="2021-02-20T09:32:00Z">
-        <w:r>
-          <w:rPr>
-            <w:rFonts w:hint="eastAsia"/>
-          </w:rPr>
-          <w:t>元素</w:t>
-        </w:r>
-      </w:ins>
-    </w:p>
-    <w:p>
-      <w:pPr>
-        <w:pStyle w:val="a4"/>
-        <w:numPr>
-          <w:ilvl w:val="2"/>
-          <w:numId w:val="1"/>
-        </w:numPr>
-        <w:ind w:firstLineChars="0"/>
-        <w:rPr>
-          <w:ins w:id="55" w:author="力 马" w:date="2021-02-20T09:32:00Z"/>
-        </w:rPr>
-      </w:pPr>
-      <w:ins w:id="56" w:author="董士崇" w:date="2021-02-20T11:56:00Z">
-        <w:r>
-          <w:rPr>
-            <w:rFonts w:hint="eastAsia"/>
-          </w:rPr>
-          <w:t>需要躲避的区域可以抽象成一个区域内的“洞”</w:t>
-        </w:r>
-      </w:ins>
-    </w:p>
-    <w:p>
-      <w:pPr>
-        <w:pStyle w:val="a4"/>
-        <w:numPr>
-          <w:ilvl w:val="1"/>
-          <w:numId w:val="1"/>
-        </w:numPr>
-        <w:ind w:firstLineChars="0"/>
-        <w:rPr>
-          <w:ins w:id="57" w:author="力 马" w:date="2021-02-20T09:32:00Z"/>
-        </w:rPr>
-      </w:pPr>
-      <w:ins w:id="58" w:author="力 马" w:date="2021-02-20T09:32:00Z">
-        <w:r>
-          <w:rPr>
-            <w:rFonts w:hint="eastAsia"/>
-          </w:rPr>
-          <w:t>车位的</w:t>
-        </w:r>
-        <w:r>
-          <w:rPr>
-            <w:rFonts w:hint="eastAsia"/>
-          </w:rPr>
-          <w:t>躲避</w:t>
-        </w:r>
-      </w:ins>
-    </w:p>
-    <w:p>
-      <w:pPr>
-        <w:pStyle w:val="a4"/>
-        <w:numPr>
-          <w:ilvl w:val="2"/>
-          <w:numId w:val="1"/>
-        </w:numPr>
-        <w:ind w:firstLineChars="0"/>
-        <w:rPr>
-          <w:ins w:id="59" w:author="董士崇" w:date="2021-02-20T11:52:00Z"/>
-        </w:rPr>
-      </w:pPr>
-      <w:ins w:id="60" w:author="力 马" w:date="2021-02-20T09:33:00Z">
-        <w:r>
-          <w:rPr>
-            <w:rFonts w:hint="eastAsia"/>
-          </w:rPr>
-          <w:t>若布置在孤立柱上，则需要避免安装在紧靠车位的一（两）侧，且应面向车道线的方向</w:t>
-        </w:r>
-      </w:ins>
-    </w:p>
-    <w:p>
-      <w:pPr>
-        <w:pStyle w:val="a4"/>
-        <w:numPr>
-          <w:ilvl w:val="2"/>
-          <w:numId w:val="1"/>
-        </w:numPr>
-        <w:ind w:firstLineChars="0"/>
-        <w:rPr>
-          <w:ins w:id="61" w:author="力 马" w:date="2021-02-20T09:32:00Z"/>
-        </w:rPr>
-      </w:pPr>
-      <w:ins w:id="62" w:author="董士崇" w:date="2021-02-20T11:56:00Z">
+        <w:rPr>
+          <w:ins w:id="141" w:author="力 马" w:date="2021-02-20T09:32:00Z"/>
+        </w:rPr>
+      </w:pPr>
+      <w:ins w:id="142" w:author="董士崇" w:date="2021-02-20T11:56:00Z">
         <w:r>
           <w:rPr>
             <w:rFonts w:hint="eastAsia"/>
@@ -1476,7 +2181,7 @@
           <w:t>可以后处理，即</w:t>
         </w:r>
       </w:ins>
-      <w:ins w:id="63" w:author="董士崇" w:date="2021-02-20T11:57:00Z">
+      <w:ins w:id="143" w:author="董士崇" w:date="2021-02-20T11:57:00Z">
         <w:r>
           <w:rPr>
             <w:rFonts w:hint="eastAsia"/>
@@ -1494,9 +2199,9 @@
     <w:p>
       <w:pPr>
         <w:rPr>
-          <w:del w:id="64" w:author="力 马" w:date="2021-02-20T09:30:00Z"/>
-        </w:rPr>
-        <w:pPrChange w:id="65" w:author="力 马" w:date="2021-02-20T09:30:00Z">
+          <w:del w:id="144" w:author="力 马" w:date="2021-02-20T09:30:00Z"/>
+        </w:rPr>
+        <w:pPrChange w:id="145" w:author="力 马" w:date="2021-02-20T09:30:00Z">
           <w:pPr>
             <w:pStyle w:val="a4"/>
             <w:numPr>
@@ -1529,7 +2234,6 @@
         <w:rPr>
           <w:rFonts w:hint="eastAsia"/>
         </w:rPr>
-        <w:lastRenderedPageBreak/>
         <w:t>需要将功能集成到AutoCAD中，</w:t>
       </w:r>
       <w:r>
@@ -1646,45 +2350,87 @@
         </w:numPr>
         <w:ind w:firstLineChars="0"/>
         <w:rPr>
+          <w:del w:id="146" w:author="董士崇" w:date="2021-03-11T13:29:00Z"/>
           <w:b/>
           <w:color w:val="FF0000"/>
         </w:rPr>
       </w:pPr>
-      <w:r>
-        <w:rPr>
-          <w:rFonts w:hint="eastAsia"/>
+      <w:bookmarkStart w:id="147" w:name="_GoBack"/>
+      <w:bookmarkEnd w:id="147"/>
+      <w:del w:id="148" w:author="董士崇" w:date="2021-03-11T13:29:00Z">
+        <w:r>
+          <w:rPr>
+            <w:rFonts w:hint="eastAsia"/>
+            <w:b/>
+            <w:color w:val="FF0000"/>
+          </w:rPr>
+          <w:delText>空间</w:delText>
+        </w:r>
+      </w:del>
+      <w:del w:id="149" w:author="董士崇" w:date="2021-02-20T13:17:00Z">
+        <w:r>
+          <w:rPr>
+            <w:rFonts w:hint="eastAsia"/>
+            <w:b/>
+            <w:color w:val="FF0000"/>
+          </w:rPr>
+          <w:delText>的联通</w:delText>
+        </w:r>
+      </w:del>
+      <w:del w:id="150" w:author="董士崇" w:date="2021-03-11T13:29:00Z">
+        <w:r>
+          <w:rPr>
+            <w:rFonts w:hint="eastAsia"/>
+            <w:b/>
+            <w:color w:val="FF0000"/>
+          </w:rPr>
+          <w:delText>关系分析</w:delText>
+        </w:r>
+        <w:r>
+          <w:rPr>
+            <w:b/>
+            <w:color w:val="FF0000"/>
+          </w:rPr>
+          <w:tab/>
+          <w:delText xml:space="preserve">- </w:delText>
+        </w:r>
+        <w:r>
+          <w:rPr>
+            <w:rFonts w:hint="eastAsia"/>
+            <w:b/>
+            <w:color w:val="FF0000"/>
+          </w:rPr>
+          <w:delText>郑教授团队</w:delText>
+        </w:r>
+      </w:del>
+    </w:p>
+    <w:p>
+      <w:pPr>
+        <w:pStyle w:val="a4"/>
+        <w:numPr>
+          <w:ilvl w:val="0"/>
+          <w:numId w:val="7"/>
+        </w:numPr>
+        <w:ind w:firstLineChars="0"/>
+        <w:rPr>
           <w:b/>
           <w:color w:val="FF0000"/>
         </w:rPr>
-        <w:t>空间</w:t>
-      </w:r>
-      <w:bookmarkStart w:id="66" w:name="_GoBack"/>
-      <w:bookmarkEnd w:id="66"/>
-      <w:del w:id="67" w:author="董士崇" w:date="2021-02-20T13:17:00Z">
-        <w:r>
-          <w:rPr>
-            <w:rFonts w:hint="eastAsia"/>
-            <w:b/>
-            <w:color w:val="FF0000"/>
-          </w:rPr>
-          <w:delText>的联通</w:delText>
-        </w:r>
-      </w:del>
+      </w:pPr>
       <w:r>
         <w:rPr>
           <w:rFonts w:hint="eastAsia"/>
           <w:b/>
           <w:color w:val="FF0000"/>
         </w:rPr>
-        <w:t>关系分析</w:t>
+        <w:t xml:space="preserve">算法实现 </w:t>
       </w:r>
       <w:r>
         <w:rPr>
           <w:b/>
           <w:color w:val="FF0000"/>
         </w:rPr>
-        <w:tab/>
-        <w:t xml:space="preserve">- </w:t>
+        <w:t xml:space="preserve">– </w:t>
       </w:r>
       <w:r>
         <w:rPr>
@@ -1703,43 +2449,6 @@
           <w:numId w:val="7"/>
         </w:numPr>
         <w:ind w:firstLineChars="0"/>
-        <w:rPr>
-          <w:b/>
-          <w:color w:val="FF0000"/>
-        </w:rPr>
-      </w:pPr>
-      <w:r>
-        <w:rPr>
-          <w:rFonts w:hint="eastAsia"/>
-          <w:b/>
-          <w:color w:val="FF0000"/>
-        </w:rPr>
-        <w:t xml:space="preserve">算法实现 </w:t>
-      </w:r>
-      <w:r>
-        <w:rPr>
-          <w:b/>
-          <w:color w:val="FF0000"/>
-        </w:rPr>
-        <w:t xml:space="preserve">– </w:t>
-      </w:r>
-      <w:r>
-        <w:rPr>
-          <w:rFonts w:hint="eastAsia"/>
-          <w:b/>
-          <w:color w:val="FF0000"/>
-        </w:rPr>
-        <w:t>郑教授团队</w:t>
-      </w:r>
-    </w:p>
-    <w:p>
-      <w:pPr>
-        <w:pStyle w:val="a4"/>
-        <w:numPr>
-          <w:ilvl w:val="0"/>
-          <w:numId w:val="7"/>
-        </w:numPr>
-        <w:ind w:firstLineChars="0"/>
       </w:pPr>
       <w:r>
         <w:rPr>
@@ -2135,11 +2844,22 @@
       </w:r>
     </w:p>
     <w:p>
+      <w:pPr>
+        <w:rPr>
+          <w:del w:id="151" w:author="董士崇" w:date="2021-03-11T12:56:00Z"/>
+        </w:rPr>
+      </w:pPr>
       <w:r>
         <w:t>https://github.com/thinks/fast-marching-method</w:t>
       </w:r>
     </w:p>
-    <w:p/>
+    <w:p>
+      <w:pPr>
+        <w:rPr>
+          <w:rFonts w:hint="eastAsia"/>
+        </w:rPr>
+      </w:pPr>
+    </w:p>
     <w:sectPr>
       <w:pgSz w:w="11906" w:h="16838"/>
       <w:pgMar w:top="1440" w:right="1800" w:bottom="1440" w:left="1800" w:header="851" w:footer="992" w:gutter="0"/>

</xml_diff>